<commit_message>
Updated project proposal with week numbers
</commit_message>
<xml_diff>
--- a/document_submissions/project_proposal.docx
+++ b/document_submissions/project_proposal.docx
@@ -1,6 +1,6 @@
 
 <file path=word/document.xml><?xml version="1.0" encoding="utf-8"?>
-<w:document xmlns:wpc="http://schemas.microsoft.com/office/word/2010/wordprocessingCanvas" xmlns:cx="http://schemas.microsoft.com/office/drawing/2014/chartex" xmlns:cx1="http://schemas.microsoft.com/office/drawing/2015/9/8/chartex" xmlns:cx2="http://schemas.microsoft.com/office/drawing/2015/10/21/chartex" xmlns:cx3="http://schemas.microsoft.com/office/drawing/2016/5/9/chartex" xmlns:cx4="http://schemas.microsoft.com/office/drawing/2016/5/10/chartex" xmlns:cx5="http://schemas.microsoft.com/office/drawing/2016/5/11/chartex" xmlns:cx6="http://schemas.microsoft.com/office/drawing/2016/5/12/chartex" xmlns:cx7="http://schemas.microsoft.com/office/drawing/2016/5/13/chartex" xmlns:cx8="http://schemas.microsoft.com/office/drawing/2016/5/14/chartex" xmlns:mc="http://schemas.openxmlformats.org/markup-compatibility/2006" xmlns:aink="http://schemas.microsoft.com/office/drawing/2016/ink" xmlns:am3d="http://schemas.microsoft.com/office/drawing/2017/model3d" xmlns:o="urn:schemas-microsoft-com:office:office" xmlns:r="http://schemas.openxmlformats.org/officeDocument/2006/relationships" xmlns:m="http://schemas.openxmlformats.org/officeDocument/2006/math" xmlns:v="urn:schemas-microsoft-com:vml" xmlns:wp14="http://schemas.microsoft.com/office/word/2010/wordprocessingDrawing" xmlns:wp="http://schemas.openxmlformats.org/drawingml/2006/wordprocessingDrawing" xmlns:w10="urn:schemas-microsoft-com:office:word" xmlns:w="http://schemas.openxmlformats.org/wordprocessingml/2006/main" xmlns:w14="http://schemas.microsoft.com/office/word/2010/wordml" xmlns:w15="http://schemas.microsoft.com/office/word/2012/wordml" xmlns:w16cex="http://schemas.microsoft.com/office/word/2018/wordml/cex" xmlns:w16cid="http://schemas.microsoft.com/office/word/2016/wordml/cid" xmlns:w16="http://schemas.microsoft.com/office/word/2018/wordml" xmlns:w16sdtdh="http://schemas.microsoft.com/office/word/2020/wordml/sdtdatahash" xmlns:w16se="http://schemas.microsoft.com/office/word/2015/wordml/symex" xmlns:wpg="http://schemas.microsoft.com/office/word/2010/wordprocessingGroup" xmlns:wpi="http://schemas.microsoft.com/office/word/2010/wordprocessingInk" xmlns:wne="http://schemas.microsoft.com/office/word/2006/wordml" xmlns:wps="http://schemas.microsoft.com/office/word/2010/wordprocessingShape" mc:Ignorable="w14 w15 w16se w16cid w16 w16cex w16sdtdh wp14">
+<w:document xmlns:ve="http://schemas.openxmlformats.org/markup-compatibility/2006" xmlns:o="urn:schemas-microsoft-com:office:office" xmlns:r="http://schemas.openxmlformats.org/officeDocument/2006/relationships" xmlns:m="http://schemas.openxmlformats.org/officeDocument/2006/math" xmlns:v="urn:schemas-microsoft-com:vml" xmlns:wp="http://schemas.openxmlformats.org/drawingml/2006/wordprocessingDrawing" xmlns:w10="urn:schemas-microsoft-com:office:word" xmlns:w="http://schemas.openxmlformats.org/wordprocessingml/2006/main" xmlns:wne="http://schemas.microsoft.com/office/word/2006/wordml">
   <w:body>
     <w:p>
       <w:pPr>
@@ -89,19 +89,28 @@
           <w:rFonts w:ascii="Times New Roman" w:hAnsi="Times New Roman" w:cs="Times New Roman"/>
         </w:rPr>
       </w:pPr>
-      <w:r>
-        <w:rPr>
-          <w:rFonts w:ascii="Times New Roman" w:hAnsi="Times New Roman" w:cs="Times New Roman"/>
-          <w:lang w:val="en-US"/>
-        </w:rPr>
-        <w:t>Srinivasan </w:t>
-      </w:r>
       <w:proofErr w:type="spellStart"/>
       <w:r>
         <w:rPr>
           <w:rFonts w:ascii="Times New Roman" w:hAnsi="Times New Roman" w:cs="Times New Roman"/>
           <w:lang w:val="en-US"/>
         </w:rPr>
+        <w:t>Srinivasan</w:t>
+      </w:r>
+      <w:proofErr w:type="spellEnd"/>
+      <w:r>
+        <w:rPr>
+          <w:rFonts w:ascii="Times New Roman" w:hAnsi="Times New Roman" w:cs="Times New Roman"/>
+          <w:lang w:val="en-US"/>
+        </w:rPr>
+        <w:t> </w:t>
+      </w:r>
+      <w:proofErr w:type="spellStart"/>
+      <w:r>
+        <w:rPr>
+          <w:rFonts w:ascii="Times New Roman" w:hAnsi="Times New Roman" w:cs="Times New Roman"/>
+          <w:lang w:val="en-US"/>
+        </w:rPr>
         <w:t>Kolumam</w:t>
       </w:r>
       <w:proofErr w:type="spellEnd"/>
@@ -110,7 +119,23 @@
           <w:rFonts w:ascii="Times New Roman" w:hAnsi="Times New Roman" w:cs="Times New Roman"/>
           <w:lang w:val="en-US"/>
         </w:rPr>
-        <w:t> Nandakumar A0228510N</w:t>
+        <w:t> </w:t>
+      </w:r>
+      <w:proofErr w:type="spellStart"/>
+      <w:r>
+        <w:rPr>
+          <w:rFonts w:ascii="Times New Roman" w:hAnsi="Times New Roman" w:cs="Times New Roman"/>
+          <w:lang w:val="en-US"/>
+        </w:rPr>
+        <w:t>Nandakumar</w:t>
+      </w:r>
+      <w:proofErr w:type="spellEnd"/>
+      <w:r>
+        <w:rPr>
+          <w:rFonts w:ascii="Times New Roman" w:hAnsi="Times New Roman" w:cs="Times New Roman"/>
+          <w:lang w:val="en-US"/>
+        </w:rPr>
+        <w:t> A0228510N</w:t>
       </w:r>
       <w:r>
         <w:rPr>
@@ -349,21 +374,7 @@
           <w:rFonts w:ascii="Times New Roman" w:hAnsi="Times New Roman" w:cs="Times New Roman"/>
           <w:lang w:val="en-US"/>
         </w:rPr>
-        <w:t xml:space="preserve"> or Microsoft Word etc.</w:t>
-      </w:r>
-      <w:r>
-        <w:rPr>
-          <w:rFonts w:ascii="Times New Roman" w:hAnsi="Times New Roman" w:cs="Times New Roman"/>
-          <w:lang w:val="en-US"/>
-        </w:rPr>
-        <w:t xml:space="preserve"> </w:t>
-      </w:r>
-      <w:r>
-        <w:rPr>
-          <w:rFonts w:ascii="Times New Roman" w:hAnsi="Times New Roman" w:cs="Times New Roman"/>
-          <w:lang w:val="en-US"/>
-        </w:rPr>
-        <w:t>A more formal</w:t>
+        <w:t xml:space="preserve"> or Microsoft Word etc.A more formal</w:t>
       </w:r>
       <w:r>
         <w:rPr>
@@ -392,13 +403,6 @@
           <w:lang w:val="en-US"/>
         </w:rPr>
         <w:t>platforms like LaTeX, Overleaf etc.</w:t>
-      </w:r>
-      <w:r>
-        <w:rPr>
-          <w:rFonts w:ascii="Times New Roman" w:hAnsi="Times New Roman" w:cs="Times New Roman"/>
-          <w:lang w:val="en-US"/>
-        </w:rPr>
-        <w:t xml:space="preserve"> </w:t>
       </w:r>
     </w:p>
     <w:p>
@@ -536,7 +540,7 @@
           <w:lang w:eastAsia="en-IN"/>
         </w:rPr>
         <w:drawing>
-          <wp:inline distT="0" distB="0" distL="0" distR="0" wp14:anchorId="49A118AD" wp14:editId="443C8235">
+          <wp:inline distT="0" distB="0" distL="0" distR="0">
             <wp:extent cx="5338657" cy="1631883"/>
             <wp:effectExtent l="19050" t="0" r="0" b="0"/>
             <wp:docPr id="4" name="Picture 4"/>
@@ -621,21 +625,7 @@
           <w:rFonts w:ascii="Times New Roman" w:hAnsi="Times New Roman" w:cs="Times New Roman"/>
           <w:lang w:val="en-US"/>
         </w:rPr>
-        <w:t xml:space="preserve"> It is meant to ease the overhead that researchers often face while working on multiple projects, where they often end up distributing various pieces of the same project across multiple platforms.</w:t>
-      </w:r>
-      <w:r>
-        <w:rPr>
-          <w:rFonts w:ascii="Times New Roman" w:hAnsi="Times New Roman" w:cs="Times New Roman"/>
-          <w:lang w:val="en-US"/>
-        </w:rPr>
-        <w:t xml:space="preserve"> </w:t>
-      </w:r>
-      <w:r>
-        <w:rPr>
-          <w:rFonts w:ascii="Times New Roman" w:hAnsi="Times New Roman" w:cs="Times New Roman"/>
-          <w:lang w:val="en-US"/>
-        </w:rPr>
-        <w:t xml:space="preserve">Through this application, we aim to integrate all these pieces and bring them all under one umbrella. </w:t>
+        <w:t xml:space="preserve"> It is meant to ease the overhead that researchers often face while working on multiple projects, where they often end up distributing various pieces of the same project across multiple platforms.Through this application, we aim to integrate all these pieces and bring them all under one umbrella. </w:t>
       </w:r>
     </w:p>
     <w:p>
@@ -671,15 +661,6 @@
     </w:p>
     <w:p>
       <w:pPr>
-        <w:jc w:val="both"/>
-        <w:rPr>
-          <w:rFonts w:ascii="Times New Roman" w:hAnsi="Times New Roman" w:cs="Times New Roman"/>
-          <w:lang w:val="en-US"/>
-        </w:rPr>
-      </w:pPr>
-    </w:p>
-    <w:p>
-      <w:pPr>
         <w:ind w:left="360"/>
         <w:rPr>
           <w:rFonts w:ascii="Times New Roman" w:hAnsi="Times New Roman" w:cs="Times New Roman"/>
@@ -717,7 +698,6 @@
     <w:p>
       <w:pPr>
         <w:ind w:left="360"/>
-        <w:jc w:val="both"/>
         <w:rPr>
           <w:rFonts w:ascii="Times New Roman" w:hAnsi="Times New Roman" w:cs="Times New Roman"/>
         </w:rPr>
@@ -747,9 +727,10 @@
         <w:rPr>
           <w:rFonts w:ascii="Times New Roman" w:hAnsi="Times New Roman" w:cs="Times New Roman"/>
           <w:noProof/>
+          <w:lang w:eastAsia="en-IN"/>
         </w:rPr>
         <w:drawing>
-          <wp:inline distT="0" distB="0" distL="0" distR="0" wp14:anchorId="605C1188" wp14:editId="471965EC">
+          <wp:inline distT="0" distB="0" distL="0" distR="0">
             <wp:extent cx="4056948" cy="1266613"/>
             <wp:effectExtent l="19050" t="19050" r="19752" b="9737"/>
             <wp:docPr id="7" name="Picture 7"/>
@@ -800,9 +781,10 @@
         <w:rPr>
           <w:rFonts w:ascii="Times New Roman" w:hAnsi="Times New Roman" w:cs="Times New Roman"/>
           <w:noProof/>
+          <w:lang w:eastAsia="en-IN"/>
         </w:rPr>
         <w:drawing>
-          <wp:inline distT="0" distB="0" distL="0" distR="0" wp14:anchorId="3467EE92" wp14:editId="123816BB">
+          <wp:inline distT="0" distB="0" distL="0" distR="0">
             <wp:extent cx="766657" cy="870211"/>
             <wp:effectExtent l="38100" t="19050" r="14393" b="25139"/>
             <wp:docPr id="10" name="Picture 10"/>
@@ -862,7 +844,6 @@
         <w:rPr>
           <w:rFonts w:ascii="Times New Roman" w:hAnsi="Times New Roman" w:cs="Times New Roman"/>
         </w:rPr>
-        <w:lastRenderedPageBreak/>
         <w:t>Figure 2: Proposed architecture for Research Collaborator</w:t>
       </w:r>
     </w:p>
@@ -879,6 +860,7 @@
         <w:rPr>
           <w:rFonts w:ascii="Times New Roman" w:hAnsi="Times New Roman" w:cs="Times New Roman"/>
         </w:rPr>
+        <w:lastRenderedPageBreak/>
         <w:t>Approach</w:t>
       </w:r>
     </w:p>
@@ -950,12 +932,6 @@
         </w:rPr>
         <w:t xml:space="preserve"> Each user can monitor their dashboard to view the status of all the projects they are a part of.</w:t>
       </w:r>
-      <w:r>
-        <w:rPr>
-          <w:rFonts w:ascii="Times New Roman" w:hAnsi="Times New Roman" w:cs="Times New Roman"/>
-        </w:rPr>
-        <w:t xml:space="preserve"> </w:t>
-      </w:r>
     </w:p>
     <w:p>
       <w:pPr>
@@ -1002,9 +978,10 @@
         <w:rPr>
           <w:rFonts w:ascii="Times New Roman" w:hAnsi="Times New Roman" w:cs="Times New Roman"/>
           <w:noProof/>
+          <w:lang w:eastAsia="en-IN"/>
         </w:rPr>
         <w:drawing>
-          <wp:inline distT="0" distB="0" distL="0" distR="0" wp14:anchorId="0CCCC68C" wp14:editId="26E9AEB2">
+          <wp:inline distT="0" distB="0" distL="0" distR="0">
             <wp:extent cx="2581806" cy="2208106"/>
             <wp:effectExtent l="19050" t="0" r="8994" b="0"/>
             <wp:docPr id="5" name="Picture 1"/>
@@ -1053,9 +1030,10 @@
         <w:rPr>
           <w:rFonts w:ascii="Times New Roman" w:hAnsi="Times New Roman" w:cs="Times New Roman"/>
           <w:noProof/>
+          <w:lang w:eastAsia="en-IN"/>
         </w:rPr>
         <w:drawing>
-          <wp:inline distT="0" distB="0" distL="0" distR="0" wp14:anchorId="6DDFA13A" wp14:editId="3739219C">
+          <wp:inline distT="0" distB="0" distL="0" distR="0">
             <wp:extent cx="2787189" cy="2168723"/>
             <wp:effectExtent l="19050" t="0" r="0" b="0"/>
             <wp:docPr id="16" name="Picture 16"/>
@@ -1212,7 +1190,7 @@
         </w:rPr>
         <w:lastRenderedPageBreak/>
         <w:drawing>
-          <wp:inline distT="0" distB="0" distL="0" distR="0" wp14:anchorId="25CB3B1C" wp14:editId="00A7680F">
+          <wp:inline distT="0" distB="0" distL="0" distR="0">
             <wp:extent cx="4491111" cy="3549227"/>
             <wp:effectExtent l="19050" t="0" r="4689" b="0"/>
             <wp:docPr id="8" name="Picture 8"/>
@@ -1262,17 +1240,6 @@
           <w:rFonts w:ascii="Times New Roman" w:hAnsi="Times New Roman" w:cs="Times New Roman"/>
         </w:rPr>
         <w:br/>
-      </w:r>
-      <w:r>
-        <w:rPr>
-          <w:rFonts w:ascii="Times New Roman" w:hAnsi="Times New Roman" w:cs="Times New Roman"/>
-        </w:rPr>
-        <w:t xml:space="preserve">                               </w:t>
-      </w:r>
-      <w:r>
-        <w:rPr>
-          <w:rFonts w:ascii="Times New Roman" w:hAnsi="Times New Roman" w:cs="Times New Roman"/>
-        </w:rPr>
         <w:t>Figure 4: Mock-up of user registration page</w:t>
       </w:r>
     </w:p>
@@ -1313,7 +1280,7 @@
           <w:lang w:eastAsia="en-IN"/>
         </w:rPr>
         <w:drawing>
-          <wp:inline distT="0" distB="0" distL="0" distR="0" wp14:anchorId="314FB47B" wp14:editId="59CBB2E4">
+          <wp:inline distT="0" distB="0" distL="0" distR="0">
             <wp:extent cx="4524904" cy="3610187"/>
             <wp:effectExtent l="19050" t="0" r="8996" b="0"/>
             <wp:docPr id="11" name="Picture 11"/>
@@ -1465,7 +1432,7 @@
           <w:lang w:eastAsia="en-IN"/>
         </w:rPr>
         <w:drawing>
-          <wp:inline distT="0" distB="0" distL="0" distR="0" wp14:anchorId="769AC2DB" wp14:editId="2A3254FB">
+          <wp:inline distT="0" distB="0" distL="0" distR="0">
             <wp:extent cx="4180416" cy="4035010"/>
             <wp:effectExtent l="19050" t="0" r="0" b="0"/>
             <wp:docPr id="14" name="Picture 14"/>
@@ -1527,19 +1494,7 @@
         <w:rPr>
           <w:rFonts w:ascii="Times New Roman" w:hAnsi="Times New Roman" w:cs="Times New Roman"/>
         </w:rPr>
-        <w:t>project</w:t>
-      </w:r>
-      <w:r>
-        <w:rPr>
-          <w:rFonts w:ascii="Times New Roman" w:hAnsi="Times New Roman" w:cs="Times New Roman"/>
-        </w:rPr>
-        <w:t xml:space="preserve"> </w:t>
-      </w:r>
-      <w:r>
-        <w:rPr>
-          <w:rFonts w:ascii="Times New Roman" w:hAnsi="Times New Roman" w:cs="Times New Roman"/>
-        </w:rPr>
-        <w:t>creation</w:t>
+        <w:t>projectcreation</w:t>
       </w:r>
       <w:r>
         <w:rPr>
@@ -1592,7 +1547,7 @@
         </w:rPr>
         <w:lastRenderedPageBreak/>
         <w:drawing>
-          <wp:inline distT="0" distB="0" distL="0" distR="0" wp14:anchorId="67F2D9C1" wp14:editId="6A98A045">
+          <wp:inline distT="0" distB="0" distL="0" distR="0">
             <wp:extent cx="4593590" cy="3708643"/>
             <wp:effectExtent l="19050" t="0" r="0" b="0"/>
             <wp:docPr id="15" name="Picture 15"/>
@@ -1654,19 +1609,7 @@
         <w:rPr>
           <w:rFonts w:ascii="Times New Roman" w:hAnsi="Times New Roman" w:cs="Times New Roman"/>
         </w:rPr>
-        <w:t>projects</w:t>
-      </w:r>
-      <w:r>
-        <w:rPr>
-          <w:rFonts w:ascii="Times New Roman" w:hAnsi="Times New Roman" w:cs="Times New Roman"/>
-        </w:rPr>
-        <w:t xml:space="preserve"> </w:t>
-      </w:r>
-      <w:r>
-        <w:rPr>
-          <w:rFonts w:ascii="Times New Roman" w:hAnsi="Times New Roman" w:cs="Times New Roman"/>
-        </w:rPr>
-        <w:t>dashboard</w:t>
+        <w:t>projectsdashboard</w:t>
       </w:r>
       <w:r>
         <w:rPr>
@@ -1712,7 +1655,7 @@
           <w:lang w:eastAsia="en-IN"/>
         </w:rPr>
         <w:drawing>
-          <wp:inline distT="0" distB="0" distL="0" distR="0" wp14:anchorId="7C496B21" wp14:editId="279FB8B1">
+          <wp:inline distT="0" distB="0" distL="0" distR="0">
             <wp:extent cx="4668096" cy="3771312"/>
             <wp:effectExtent l="19050" t="0" r="0" b="0"/>
             <wp:docPr id="18" name="Picture 18"/>
@@ -1902,7 +1845,7 @@
           <w:lang w:eastAsia="en-IN"/>
         </w:rPr>
         <w:drawing>
-          <wp:inline distT="0" distB="0" distL="0" distR="0" wp14:anchorId="357D20C3" wp14:editId="1C5EB71A">
+          <wp:inline distT="0" distB="0" distL="0" distR="0">
             <wp:extent cx="2507403" cy="1968492"/>
             <wp:effectExtent l="19050" t="0" r="7197" b="0"/>
             <wp:docPr id="21" name="Picture 21"/>
@@ -1950,17 +1893,11 @@
       <w:r>
         <w:rPr>
           <w:rFonts w:ascii="Times New Roman" w:hAnsi="Times New Roman" w:cs="Times New Roman"/>
-        </w:rPr>
-        <w:t xml:space="preserve"> </w:t>
-      </w:r>
-      <w:r>
-        <w:rPr>
-          <w:rFonts w:ascii="Times New Roman" w:hAnsi="Times New Roman" w:cs="Times New Roman"/>
           <w:noProof/>
           <w:lang w:eastAsia="en-IN"/>
         </w:rPr>
         <w:drawing>
-          <wp:inline distT="0" distB="0" distL="0" distR="0" wp14:anchorId="78A32740" wp14:editId="2625B50B">
+          <wp:inline distT="0" distB="0" distL="0" distR="0">
             <wp:extent cx="2601383" cy="1990870"/>
             <wp:effectExtent l="19050" t="0" r="8467" b="0"/>
             <wp:docPr id="24" name="Picture 24"/>
@@ -2050,7 +1987,7 @@
           <w:lang w:eastAsia="en-IN"/>
         </w:rPr>
         <w:drawing>
-          <wp:inline distT="0" distB="0" distL="0" distR="0" wp14:anchorId="0F9F24F7" wp14:editId="6759D385">
+          <wp:inline distT="0" distB="0" distL="0" distR="0">
             <wp:extent cx="2562624" cy="2275840"/>
             <wp:effectExtent l="19050" t="0" r="9126" b="0"/>
             <wp:docPr id="27" name="Picture 27"/>
@@ -2098,17 +2035,11 @@
       <w:r>
         <w:rPr>
           <w:rFonts w:ascii="Times New Roman" w:hAnsi="Times New Roman" w:cs="Times New Roman"/>
-        </w:rPr>
-        <w:t xml:space="preserve"> </w:t>
-      </w:r>
-      <w:r>
-        <w:rPr>
-          <w:rFonts w:ascii="Times New Roman" w:hAnsi="Times New Roman" w:cs="Times New Roman"/>
           <w:noProof/>
           <w:lang w:eastAsia="en-IN"/>
         </w:rPr>
         <w:drawing>
-          <wp:inline distT="0" distB="0" distL="0" distR="0" wp14:anchorId="7C149391" wp14:editId="3C6E245A">
+          <wp:inline distT="0" distB="0" distL="0" distR="0">
             <wp:extent cx="2500630" cy="2234518"/>
             <wp:effectExtent l="19050" t="0" r="0" b="0"/>
             <wp:docPr id="30" name="Picture 30"/>
@@ -2205,7 +2136,7 @@
         </w:rPr>
         <w:lastRenderedPageBreak/>
         <w:drawing>
-          <wp:inline distT="0" distB="0" distL="0" distR="0" wp14:anchorId="68756224" wp14:editId="7A42E9EC">
+          <wp:inline distT="0" distB="0" distL="0" distR="0">
             <wp:extent cx="2480310" cy="1860170"/>
             <wp:effectExtent l="19050" t="0" r="0" b="0"/>
             <wp:docPr id="33" name="Picture 33"/>
@@ -2253,17 +2184,11 @@
       <w:r>
         <w:rPr>
           <w:rFonts w:ascii="Times New Roman" w:hAnsi="Times New Roman" w:cs="Times New Roman"/>
-        </w:rPr>
-        <w:t xml:space="preserve"> </w:t>
-      </w:r>
-      <w:r>
-        <w:rPr>
-          <w:rFonts w:ascii="Times New Roman" w:hAnsi="Times New Roman" w:cs="Times New Roman"/>
           <w:noProof/>
           <w:lang w:eastAsia="en-IN"/>
         </w:rPr>
         <w:drawing>
-          <wp:inline distT="0" distB="0" distL="0" distR="0" wp14:anchorId="741503AF" wp14:editId="653B41A4">
+          <wp:inline distT="0" distB="0" distL="0" distR="0">
             <wp:extent cx="2439670" cy="2187935"/>
             <wp:effectExtent l="19050" t="0" r="0" b="0"/>
             <wp:docPr id="36" name="Picture 36"/>
@@ -2313,17 +2238,6 @@
           <w:rFonts w:ascii="Times New Roman" w:hAnsi="Times New Roman" w:cs="Times New Roman"/>
         </w:rPr>
         <w:br/>
-      </w:r>
-      <w:r>
-        <w:rPr>
-          <w:rFonts w:ascii="Times New Roman" w:hAnsi="Times New Roman" w:cs="Times New Roman"/>
-        </w:rPr>
-        <w:t xml:space="preserve">    </w:t>
-      </w:r>
-      <w:r>
-        <w:rPr>
-          <w:rFonts w:ascii="Times New Roman" w:hAnsi="Times New Roman" w:cs="Times New Roman"/>
-        </w:rPr>
         <w:t xml:space="preserve">                             Figure 11: Problem formulation and updates</w:t>
       </w:r>
     </w:p>
@@ -2364,7 +2278,7 @@
           <w:lang w:eastAsia="en-IN"/>
         </w:rPr>
         <w:drawing>
-          <wp:inline distT="0" distB="0" distL="0" distR="0" wp14:anchorId="2D520E2A" wp14:editId="3FF63614">
+          <wp:inline distT="0" distB="0" distL="0" distR="0">
             <wp:extent cx="2724717" cy="1842347"/>
             <wp:effectExtent l="19050" t="0" r="0" b="0"/>
             <wp:docPr id="39" name="Picture 39"/>
@@ -2412,17 +2326,11 @@
       <w:r>
         <w:rPr>
           <w:rFonts w:ascii="Times New Roman" w:hAnsi="Times New Roman" w:cs="Times New Roman"/>
-        </w:rPr>
-        <w:t xml:space="preserve"> </w:t>
-      </w:r>
-      <w:r>
-        <w:rPr>
-          <w:rFonts w:ascii="Times New Roman" w:hAnsi="Times New Roman" w:cs="Times New Roman"/>
           <w:noProof/>
           <w:lang w:eastAsia="en-IN"/>
         </w:rPr>
         <w:drawing>
-          <wp:inline distT="0" distB="0" distL="0" distR="0" wp14:anchorId="6385686B" wp14:editId="1003B1D5">
+          <wp:inline distT="0" distB="0" distL="0" distR="0">
             <wp:extent cx="2412576" cy="2146373"/>
             <wp:effectExtent l="19050" t="0" r="6774" b="0"/>
             <wp:docPr id="42" name="Picture 42"/>
@@ -2511,7 +2419,21 @@
         <w:rPr>
           <w:rFonts w:ascii="Times New Roman" w:hAnsi="Times New Roman" w:cs="Times New Roman"/>
         </w:rPr>
-        <w:t xml:space="preserve"> or Bitbucket repositories that contain the code used in the project. Figure [13] shows this.</w:t>
+        <w:t xml:space="preserve"> or </w:t>
+      </w:r>
+      <w:proofErr w:type="spellStart"/>
+      <w:r>
+        <w:rPr>
+          <w:rFonts w:ascii="Times New Roman" w:hAnsi="Times New Roman" w:cs="Times New Roman"/>
+        </w:rPr>
+        <w:t>Bitbucket</w:t>
+      </w:r>
+      <w:proofErr w:type="spellEnd"/>
+      <w:r>
+        <w:rPr>
+          <w:rFonts w:ascii="Times New Roman" w:hAnsi="Times New Roman" w:cs="Times New Roman"/>
+        </w:rPr>
+        <w:t xml:space="preserve"> repositories that contain the code used in the project. Figure [13] shows this.</w:t>
       </w:r>
       <w:r>
         <w:rPr>
@@ -2526,7 +2448,7 @@
           <w:lang w:eastAsia="en-IN"/>
         </w:rPr>
         <w:drawing>
-          <wp:inline distT="0" distB="0" distL="0" distR="0" wp14:anchorId="78C9ED80" wp14:editId="75A93F62">
+          <wp:inline distT="0" distB="0" distL="0" distR="0">
             <wp:extent cx="2733552" cy="2052320"/>
             <wp:effectExtent l="19050" t="0" r="0" b="0"/>
             <wp:docPr id="45" name="Picture 45"/>
@@ -2574,17 +2496,11 @@
       <w:r>
         <w:rPr>
           <w:rFonts w:ascii="Times New Roman" w:hAnsi="Times New Roman" w:cs="Times New Roman"/>
-        </w:rPr>
-        <w:t xml:space="preserve"> </w:t>
-      </w:r>
-      <w:r>
-        <w:rPr>
-          <w:rFonts w:ascii="Times New Roman" w:hAnsi="Times New Roman" w:cs="Times New Roman"/>
           <w:noProof/>
           <w:lang w:eastAsia="en-IN"/>
         </w:rPr>
         <w:drawing>
-          <wp:inline distT="0" distB="0" distL="0" distR="0" wp14:anchorId="78F1846A" wp14:editId="6471D369">
+          <wp:inline distT="0" distB="0" distL="0" distR="0">
             <wp:extent cx="2459990" cy="2081842"/>
             <wp:effectExtent l="19050" t="0" r="0" b="0"/>
             <wp:docPr id="48" name="Picture 48"/>
@@ -2682,7 +2598,7 @@
         </w:rPr>
         <w:lastRenderedPageBreak/>
         <w:drawing>
-          <wp:inline distT="0" distB="0" distL="0" distR="0" wp14:anchorId="7DC85B8D" wp14:editId="0A6D2C75">
+          <wp:inline distT="0" distB="0" distL="0" distR="0">
             <wp:extent cx="2806468" cy="2174240"/>
             <wp:effectExtent l="19050" t="0" r="0" b="0"/>
             <wp:docPr id="51" name="Picture 51"/>
@@ -2730,17 +2646,11 @@
       <w:r>
         <w:rPr>
           <w:rFonts w:ascii="Times New Roman" w:hAnsi="Times New Roman" w:cs="Times New Roman"/>
-        </w:rPr>
-        <w:t xml:space="preserve"> </w:t>
-      </w:r>
-      <w:r>
-        <w:rPr>
-          <w:rFonts w:ascii="Times New Roman" w:hAnsi="Times New Roman" w:cs="Times New Roman"/>
           <w:noProof/>
           <w:lang w:eastAsia="en-IN"/>
         </w:rPr>
         <w:drawing>
-          <wp:inline distT="0" distB="0" distL="0" distR="0" wp14:anchorId="194F3E47" wp14:editId="1014DEFF">
+          <wp:inline distT="0" distB="0" distL="0" distR="0">
             <wp:extent cx="2316480" cy="2084447"/>
             <wp:effectExtent l="19050" t="0" r="7620" b="0"/>
             <wp:docPr id="54" name="Picture 54"/>
@@ -2830,7 +2740,7 @@
           <w:lang w:eastAsia="en-IN"/>
         </w:rPr>
         <w:drawing>
-          <wp:inline distT="0" distB="0" distL="0" distR="0" wp14:anchorId="0BBB8EC4" wp14:editId="3560BC89">
+          <wp:inline distT="0" distB="0" distL="0" distR="0">
             <wp:extent cx="2649006" cy="2363893"/>
             <wp:effectExtent l="19050" t="0" r="0" b="0"/>
             <wp:docPr id="57" name="Picture 57"/>
@@ -2878,17 +2788,11 @@
       <w:r>
         <w:rPr>
           <w:rFonts w:ascii="Times New Roman" w:hAnsi="Times New Roman" w:cs="Times New Roman"/>
-        </w:rPr>
-        <w:t xml:space="preserve"> </w:t>
-      </w:r>
-      <w:r>
-        <w:rPr>
-          <w:rFonts w:ascii="Times New Roman" w:hAnsi="Times New Roman" w:cs="Times New Roman"/>
           <w:noProof/>
           <w:lang w:eastAsia="en-IN"/>
         </w:rPr>
         <w:drawing>
-          <wp:inline distT="0" distB="0" distL="0" distR="0" wp14:anchorId="5B2DAA9C" wp14:editId="01F71085">
+          <wp:inline distT="0" distB="0" distL="0" distR="0">
             <wp:extent cx="2365163" cy="2361232"/>
             <wp:effectExtent l="19050" t="0" r="0" b="0"/>
             <wp:docPr id="60" name="Picture 60"/>
@@ -2977,9 +2881,10 @@
         <w:rPr>
           <w:rFonts w:ascii="Times New Roman" w:hAnsi="Times New Roman" w:cs="Times New Roman"/>
           <w:noProof/>
+          <w:lang w:eastAsia="en-IN"/>
         </w:rPr>
         <w:drawing>
-          <wp:inline distT="0" distB="0" distL="0" distR="0" wp14:anchorId="54D21366" wp14:editId="7D1DA591">
+          <wp:inline distT="0" distB="0" distL="0" distR="0">
             <wp:extent cx="2560320" cy="2554448"/>
             <wp:effectExtent l="0" t="0" r="0" b="0"/>
             <wp:docPr id="1" name="Picture 1"/>
@@ -2997,7 +2902,7 @@
                     <a:blip r:embed="rId29">
                       <a:extLst>
                         <a:ext uri="{28A0092B-C50C-407E-A947-70E740481C1C}">
-                          <a14:useLocalDpi xmlns:a14="http://schemas.microsoft.com/office/drawing/2010/main" val="0"/>
+                          <a14:useLocalDpi xmlns="" xmlns:wpc="http://schemas.microsoft.com/office/word/2010/wordprocessingCanvas" xmlns:cx="http://schemas.microsoft.com/office/drawing/2014/chartex" xmlns:cx1="http://schemas.microsoft.com/office/drawing/2015/9/8/chartex" xmlns:cx2="http://schemas.microsoft.com/office/drawing/2015/10/21/chartex" xmlns:cx3="http://schemas.microsoft.com/office/drawing/2016/5/9/chartex" xmlns:cx4="http://schemas.microsoft.com/office/drawing/2016/5/10/chartex" xmlns:cx5="http://schemas.microsoft.com/office/drawing/2016/5/11/chartex" xmlns:cx6="http://schemas.microsoft.com/office/drawing/2016/5/12/chartex" xmlns:cx7="http://schemas.microsoft.com/office/drawing/2016/5/13/chartex" xmlns:cx8="http://schemas.microsoft.com/office/drawing/2016/5/14/chartex" xmlns:mc="http://schemas.openxmlformats.org/markup-compatibility/2006" xmlns:aink="http://schemas.microsoft.com/office/drawing/2016/ink" xmlns:am3d="http://schemas.microsoft.com/office/drawing/2017/model3d" xmlns:o="urn:schemas-microsoft-com:office:office" xmlns:v="urn:schemas-microsoft-com:vml" xmlns:wp14="http://schemas.microsoft.com/office/word/2010/wordprocessingDrawing" xmlns:w10="urn:schemas-microsoft-com:office:word" xmlns:w="http://schemas.openxmlformats.org/wordprocessingml/2006/main" xmlns:w14="http://schemas.microsoft.com/office/word/2010/wordml" xmlns:w15="http://schemas.microsoft.com/office/word/2012/wordml" xmlns:w16cex="http://schemas.microsoft.com/office/word/2018/wordml/cex" xmlns:w16cid="http://schemas.microsoft.com/office/word/2016/wordml/cid" xmlns:w16="http://schemas.microsoft.com/office/word/2018/wordml" xmlns:w16sdtdh="http://schemas.microsoft.com/office/word/2020/wordml/sdtdatahash" xmlns:w16se="http://schemas.microsoft.com/office/word/2015/wordml/symex" xmlns:wpg="http://schemas.microsoft.com/office/word/2010/wordprocessingGroup" xmlns:wpi="http://schemas.microsoft.com/office/word/2010/wordprocessingInk" xmlns:wps="http://schemas.microsoft.com/office/word/2010/wordprocessingShape" xmlns:a14="http://schemas.microsoft.com/office/drawing/2010/main" val="0"/>
                         </a:ext>
                       </a:extLst>
                     </a:blip>
@@ -3024,9 +2929,10 @@
         <w:rPr>
           <w:rFonts w:ascii="Times New Roman" w:hAnsi="Times New Roman" w:cs="Times New Roman"/>
           <w:noProof/>
+          <w:lang w:eastAsia="en-IN"/>
         </w:rPr>
         <w:drawing>
-          <wp:inline distT="0" distB="0" distL="0" distR="0" wp14:anchorId="79CB6ACC" wp14:editId="1261E106">
+          <wp:inline distT="0" distB="0" distL="0" distR="0">
             <wp:extent cx="2660015" cy="2551890"/>
             <wp:effectExtent l="0" t="0" r="0" b="0"/>
             <wp:docPr id="12" name="Picture 12"/>
@@ -3044,7 +2950,7 @@
                     <a:blip r:embed="rId30">
                       <a:extLst>
                         <a:ext uri="{28A0092B-C50C-407E-A947-70E740481C1C}">
-                          <a14:useLocalDpi xmlns:a14="http://schemas.microsoft.com/office/drawing/2010/main" val="0"/>
+                          <a14:useLocalDpi xmlns="" xmlns:wpc="http://schemas.microsoft.com/office/word/2010/wordprocessingCanvas" xmlns:cx="http://schemas.microsoft.com/office/drawing/2014/chartex" xmlns:cx1="http://schemas.microsoft.com/office/drawing/2015/9/8/chartex" xmlns:cx2="http://schemas.microsoft.com/office/drawing/2015/10/21/chartex" xmlns:cx3="http://schemas.microsoft.com/office/drawing/2016/5/9/chartex" xmlns:cx4="http://schemas.microsoft.com/office/drawing/2016/5/10/chartex" xmlns:cx5="http://schemas.microsoft.com/office/drawing/2016/5/11/chartex" xmlns:cx6="http://schemas.microsoft.com/office/drawing/2016/5/12/chartex" xmlns:cx7="http://schemas.microsoft.com/office/drawing/2016/5/13/chartex" xmlns:cx8="http://schemas.microsoft.com/office/drawing/2016/5/14/chartex" xmlns:mc="http://schemas.openxmlformats.org/markup-compatibility/2006" xmlns:aink="http://schemas.microsoft.com/office/drawing/2016/ink" xmlns:am3d="http://schemas.microsoft.com/office/drawing/2017/model3d" xmlns:o="urn:schemas-microsoft-com:office:office" xmlns:v="urn:schemas-microsoft-com:vml" xmlns:wp14="http://schemas.microsoft.com/office/word/2010/wordprocessingDrawing" xmlns:w10="urn:schemas-microsoft-com:office:word" xmlns:w="http://schemas.openxmlformats.org/wordprocessingml/2006/main" xmlns:w14="http://schemas.microsoft.com/office/word/2010/wordml" xmlns:w15="http://schemas.microsoft.com/office/word/2012/wordml" xmlns:w16cex="http://schemas.microsoft.com/office/word/2018/wordml/cex" xmlns:w16cid="http://schemas.microsoft.com/office/word/2016/wordml/cid" xmlns:w16="http://schemas.microsoft.com/office/word/2018/wordml" xmlns:w16sdtdh="http://schemas.microsoft.com/office/word/2020/wordml/sdtdatahash" xmlns:w16se="http://schemas.microsoft.com/office/word/2015/wordml/symex" xmlns:wpg="http://schemas.microsoft.com/office/word/2010/wordprocessingGroup" xmlns:wpi="http://schemas.microsoft.com/office/word/2010/wordprocessingInk" xmlns:wps="http://schemas.microsoft.com/office/word/2010/wordprocessingShape" xmlns:a14="http://schemas.microsoft.com/office/drawing/2010/main" val="0"/>
                         </a:ext>
                       </a:extLst>
                     </a:blip>
@@ -3348,12 +3254,11 @@
       <w:tblPr>
         <w:tblStyle w:val="TableGrid"/>
         <w:tblW w:w="0" w:type="auto"/>
-        <w:tblLook w:val="04A0" w:firstRow="1" w:lastRow="0" w:firstColumn="1" w:lastColumn="0" w:noHBand="0" w:noVBand="1"/>
+        <w:tblLook w:val="04A0"/>
       </w:tblPr>
       <w:tblGrid>
         <w:gridCol w:w="3080"/>
-        <w:gridCol w:w="3081"/>
-        <w:gridCol w:w="3081"/>
+        <w:gridCol w:w="4258"/>
       </w:tblGrid>
       <w:tr>
         <w:tc>
@@ -3376,7 +3281,7 @@
         </w:tc>
         <w:tc>
           <w:tcPr>
-            <w:tcW w:w="3081" w:type="dxa"/>
+            <w:tcW w:w="4258" w:type="dxa"/>
           </w:tcPr>
           <w:p>
             <w:pPr>
@@ -3390,23 +3295,11 @@
               </w:rPr>
               <w:t>Week Number</w:t>
             </w:r>
-          </w:p>
-        </w:tc>
-        <w:tc>
-          <w:tcPr>
-            <w:tcW w:w="3081" w:type="dxa"/>
-          </w:tcPr>
-          <w:p>
-            <w:pPr>
-              <w:rPr>
-                <w:rFonts w:ascii="Times New Roman" w:hAnsi="Times New Roman" w:cs="Times New Roman"/>
-              </w:rPr>
-            </w:pPr>
             <w:r>
               <w:rPr>
                 <w:rFonts w:ascii="Times New Roman" w:hAnsi="Times New Roman" w:cs="Times New Roman"/>
               </w:rPr>
-              <w:t>Assignee</w:t>
+              <w:t xml:space="preserve"> (Academic calendar based)</w:t>
             </w:r>
           </w:p>
         </w:tc>
@@ -3432,15 +3325,22 @@
         </w:tc>
         <w:tc>
           <w:tcPr>
-            <w:tcW w:w="3081" w:type="dxa"/>
+            <w:tcW w:w="4258" w:type="dxa"/>
           </w:tcPr>
-          <w:p/>
-        </w:tc>
-        <w:tc>
-          <w:tcPr>
-            <w:tcW w:w="3081" w:type="dxa"/>
-          </w:tcPr>
-          <w:p/>
+          <w:p>
+            <w:pPr>
+              <w:jc w:val="center"/>
+              <w:rPr>
+                <w:rFonts w:ascii="Times New Roman" w:hAnsi="Times New Roman" w:cs="Times New Roman"/>
+              </w:rPr>
+            </w:pPr>
+            <w:r>
+              <w:rPr>
+                <w:rFonts w:ascii="Times New Roman" w:hAnsi="Times New Roman" w:cs="Times New Roman"/>
+              </w:rPr>
+              <w:t>5</w:t>
+            </w:r>
+          </w:p>
         </w:tc>
       </w:tr>
       <w:tr>
@@ -3464,15 +3364,22 @@
         </w:tc>
         <w:tc>
           <w:tcPr>
-            <w:tcW w:w="3081" w:type="dxa"/>
+            <w:tcW w:w="4258" w:type="dxa"/>
           </w:tcPr>
-          <w:p/>
-        </w:tc>
-        <w:tc>
-          <w:tcPr>
-            <w:tcW w:w="3081" w:type="dxa"/>
-          </w:tcPr>
-          <w:p/>
+          <w:p>
+            <w:pPr>
+              <w:jc w:val="center"/>
+              <w:rPr>
+                <w:rFonts w:ascii="Times New Roman" w:hAnsi="Times New Roman" w:cs="Times New Roman"/>
+              </w:rPr>
+            </w:pPr>
+            <w:r>
+              <w:rPr>
+                <w:rFonts w:ascii="Times New Roman" w:hAnsi="Times New Roman" w:cs="Times New Roman"/>
+              </w:rPr>
+              <w:t>6</w:t>
+            </w:r>
+          </w:p>
         </w:tc>
       </w:tr>
       <w:tr>
@@ -3496,15 +3403,22 @@
         </w:tc>
         <w:tc>
           <w:tcPr>
-            <w:tcW w:w="3081" w:type="dxa"/>
+            <w:tcW w:w="4258" w:type="dxa"/>
           </w:tcPr>
-          <w:p/>
-        </w:tc>
-        <w:tc>
-          <w:tcPr>
-            <w:tcW w:w="3081" w:type="dxa"/>
-          </w:tcPr>
-          <w:p/>
+          <w:p>
+            <w:pPr>
+              <w:jc w:val="center"/>
+              <w:rPr>
+                <w:rFonts w:ascii="Times New Roman" w:hAnsi="Times New Roman" w:cs="Times New Roman"/>
+              </w:rPr>
+            </w:pPr>
+            <w:r>
+              <w:rPr>
+                <w:rFonts w:ascii="Times New Roman" w:hAnsi="Times New Roman" w:cs="Times New Roman"/>
+              </w:rPr>
+              <w:t>7</w:t>
+            </w:r>
+          </w:p>
         </w:tc>
       </w:tr>
       <w:tr>
@@ -3528,15 +3442,22 @@
         </w:tc>
         <w:tc>
           <w:tcPr>
-            <w:tcW w:w="3081" w:type="dxa"/>
+            <w:tcW w:w="4258" w:type="dxa"/>
           </w:tcPr>
-          <w:p/>
-        </w:tc>
-        <w:tc>
-          <w:tcPr>
-            <w:tcW w:w="3081" w:type="dxa"/>
-          </w:tcPr>
-          <w:p/>
+          <w:p>
+            <w:pPr>
+              <w:jc w:val="center"/>
+              <w:rPr>
+                <w:rFonts w:ascii="Times New Roman" w:hAnsi="Times New Roman" w:cs="Times New Roman"/>
+              </w:rPr>
+            </w:pPr>
+            <w:r>
+              <w:rPr>
+                <w:rFonts w:ascii="Times New Roman" w:hAnsi="Times New Roman" w:cs="Times New Roman"/>
+              </w:rPr>
+              <w:t>8</w:t>
+            </w:r>
+          </w:p>
         </w:tc>
       </w:tr>
       <w:tr>
@@ -3560,15 +3481,22 @@
         </w:tc>
         <w:tc>
           <w:tcPr>
-            <w:tcW w:w="3081" w:type="dxa"/>
+            <w:tcW w:w="4258" w:type="dxa"/>
           </w:tcPr>
-          <w:p/>
-        </w:tc>
-        <w:tc>
-          <w:tcPr>
-            <w:tcW w:w="3081" w:type="dxa"/>
-          </w:tcPr>
-          <w:p/>
+          <w:p>
+            <w:pPr>
+              <w:jc w:val="center"/>
+              <w:rPr>
+                <w:rFonts w:ascii="Times New Roman" w:hAnsi="Times New Roman" w:cs="Times New Roman"/>
+              </w:rPr>
+            </w:pPr>
+            <w:r>
+              <w:rPr>
+                <w:rFonts w:ascii="Times New Roman" w:hAnsi="Times New Roman" w:cs="Times New Roman"/>
+              </w:rPr>
+              <w:t>9,10</w:t>
+            </w:r>
+          </w:p>
         </w:tc>
       </w:tr>
       <w:tr>
@@ -3592,35 +3520,22 @@
         </w:tc>
         <w:tc>
           <w:tcPr>
-            <w:tcW w:w="3081" w:type="dxa"/>
+            <w:tcW w:w="4258" w:type="dxa"/>
           </w:tcPr>
-          <w:p/>
-        </w:tc>
-        <w:tc>
-          <w:tcPr>
-            <w:tcW w:w="3081" w:type="dxa"/>
-          </w:tcPr>
-          <w:p/>
-        </w:tc>
-      </w:tr>
-      <w:tr>
-        <w:tc>
-          <w:tcPr>
-            <w:tcW w:w="3080" w:type="dxa"/>
-          </w:tcPr>
-          <w:p/>
-        </w:tc>
-        <w:tc>
-          <w:tcPr>
-            <w:tcW w:w="3081" w:type="dxa"/>
-          </w:tcPr>
-          <w:p/>
-        </w:tc>
-        <w:tc>
-          <w:tcPr>
-            <w:tcW w:w="3081" w:type="dxa"/>
-          </w:tcPr>
-          <w:p/>
+          <w:p>
+            <w:pPr>
+              <w:jc w:val="center"/>
+              <w:rPr>
+                <w:rFonts w:ascii="Times New Roman" w:hAnsi="Times New Roman" w:cs="Times New Roman"/>
+              </w:rPr>
+            </w:pPr>
+            <w:r>
+              <w:rPr>
+                <w:rFonts w:ascii="Times New Roman" w:hAnsi="Times New Roman" w:cs="Times New Roman"/>
+              </w:rPr>
+              <w:t>11,12,13</w:t>
+            </w:r>
+          </w:p>
         </w:tc>
       </w:tr>
     </w:tbl>
@@ -3636,8 +3551,8 @@
 </file>
 
 <file path=word/numbering.xml><?xml version="1.0" encoding="utf-8"?>
-<w:numbering xmlns:wpc="http://schemas.microsoft.com/office/word/2010/wordprocessingCanvas" xmlns:cx="http://schemas.microsoft.com/office/drawing/2014/chartex" xmlns:cx1="http://schemas.microsoft.com/office/drawing/2015/9/8/chartex" xmlns:cx2="http://schemas.microsoft.com/office/drawing/2015/10/21/chartex" xmlns:cx3="http://schemas.microsoft.com/office/drawing/2016/5/9/chartex" xmlns:cx4="http://schemas.microsoft.com/office/drawing/2016/5/10/chartex" xmlns:cx5="http://schemas.microsoft.com/office/drawing/2016/5/11/chartex" xmlns:cx6="http://schemas.microsoft.com/office/drawing/2016/5/12/chartex" xmlns:cx7="http://schemas.microsoft.com/office/drawing/2016/5/13/chartex" xmlns:cx8="http://schemas.microsoft.com/office/drawing/2016/5/14/chartex" xmlns:mc="http://schemas.openxmlformats.org/markup-compatibility/2006" xmlns:aink="http://schemas.microsoft.com/office/drawing/2016/ink" xmlns:am3d="http://schemas.microsoft.com/office/drawing/2017/model3d" xmlns:o="urn:schemas-microsoft-com:office:office" xmlns:r="http://schemas.openxmlformats.org/officeDocument/2006/relationships" xmlns:m="http://schemas.openxmlformats.org/officeDocument/2006/math" xmlns:v="urn:schemas-microsoft-com:vml" xmlns:wp14="http://schemas.microsoft.com/office/word/2010/wordprocessingDrawing" xmlns:wp="http://schemas.openxmlformats.org/drawingml/2006/wordprocessingDrawing" xmlns:w10="urn:schemas-microsoft-com:office:word" xmlns:w="http://schemas.openxmlformats.org/wordprocessingml/2006/main" xmlns:w14="http://schemas.microsoft.com/office/word/2010/wordml" xmlns:w15="http://schemas.microsoft.com/office/word/2012/wordml" xmlns:w16cex="http://schemas.microsoft.com/office/word/2018/wordml/cex" xmlns:w16cid="http://schemas.microsoft.com/office/word/2016/wordml/cid" xmlns:w16="http://schemas.microsoft.com/office/word/2018/wordml" xmlns:w16sdtdh="http://schemas.microsoft.com/office/word/2020/wordml/sdtdatahash" xmlns:w16se="http://schemas.microsoft.com/office/word/2015/wordml/symex" xmlns:wpg="http://schemas.microsoft.com/office/word/2010/wordprocessingGroup" xmlns:wpi="http://schemas.microsoft.com/office/word/2010/wordprocessingInk" xmlns:wne="http://schemas.microsoft.com/office/word/2006/wordml" xmlns:wps="http://schemas.microsoft.com/office/word/2010/wordprocessingShape" mc:Ignorable="w14 w15 w16se w16cid w16 w16cex w16sdtdh wp14">
-  <w:abstractNum w:abstractNumId="0" w15:restartNumberingAfterBreak="0">
+<w:numbering xmlns:ve="http://schemas.openxmlformats.org/markup-compatibility/2006" xmlns:o="urn:schemas-microsoft-com:office:office" xmlns:r="http://schemas.openxmlformats.org/officeDocument/2006/relationships" xmlns:m="http://schemas.openxmlformats.org/officeDocument/2006/math" xmlns:v="urn:schemas-microsoft-com:vml" xmlns:wp="http://schemas.openxmlformats.org/drawingml/2006/wordprocessingDrawing" xmlns:w10="urn:schemas-microsoft-com:office:word" xmlns:w="http://schemas.openxmlformats.org/wordprocessingml/2006/main" xmlns:wne="http://schemas.microsoft.com/office/word/2006/wordml">
+  <w:abstractNum w:abstractNumId="0">
     <w:nsid w:val="01357725"/>
     <w:multiLevelType w:val="hybridMultilevel"/>
     <w:tmpl w:val="4FDE5382"/>
@@ -3723,7 +3638,7 @@
       </w:pPr>
     </w:lvl>
   </w:abstractNum>
-  <w:abstractNum w:abstractNumId="1" w15:restartNumberingAfterBreak="0">
+  <w:abstractNum w:abstractNumId="1">
     <w:nsid w:val="0B1D77A9"/>
     <w:multiLevelType w:val="hybridMultilevel"/>
     <w:tmpl w:val="C700EF06"/>
@@ -3809,7 +3724,7 @@
       </w:pPr>
     </w:lvl>
   </w:abstractNum>
-  <w:abstractNum w:abstractNumId="2" w15:restartNumberingAfterBreak="0">
+  <w:abstractNum w:abstractNumId="2">
     <w:nsid w:val="2FF45BDF"/>
     <w:multiLevelType w:val="hybridMultilevel"/>
     <w:tmpl w:val="7188F6B4"/>
@@ -3895,7 +3810,7 @@
       </w:pPr>
     </w:lvl>
   </w:abstractNum>
-  <w:abstractNum w:abstractNumId="3" w15:restartNumberingAfterBreak="0">
+  <w:abstractNum w:abstractNumId="3">
     <w:nsid w:val="322A312B"/>
     <w:multiLevelType w:val="hybridMultilevel"/>
     <w:tmpl w:val="1C46ED52"/>
@@ -3981,7 +3896,7 @@
       </w:pPr>
     </w:lvl>
   </w:abstractNum>
-  <w:abstractNum w:abstractNumId="4" w15:restartNumberingAfterBreak="0">
+  <w:abstractNum w:abstractNumId="4">
     <w:nsid w:val="395E00A1"/>
     <w:multiLevelType w:val="hybridMultilevel"/>
     <w:tmpl w:val="D7E60C96"/>
@@ -4070,7 +3985,7 @@
       </w:pPr>
     </w:lvl>
   </w:abstractNum>
-  <w:abstractNum w:abstractNumId="5" w15:restartNumberingAfterBreak="0">
+  <w:abstractNum w:abstractNumId="5">
     <w:nsid w:val="49FB762F"/>
     <w:multiLevelType w:val="multilevel"/>
     <w:tmpl w:val="725C94E0"/>
@@ -4219,7 +4134,7 @@
       </w:rPr>
     </w:lvl>
   </w:abstractNum>
-  <w:abstractNum w:abstractNumId="6" w15:restartNumberingAfterBreak="0">
+  <w:abstractNum w:abstractNumId="6">
     <w:nsid w:val="5E6645A4"/>
     <w:multiLevelType w:val="hybridMultilevel"/>
     <w:tmpl w:val="B68EF99A"/>
@@ -4305,7 +4220,7 @@
       </w:pPr>
     </w:lvl>
   </w:abstractNum>
-  <w:abstractNum w:abstractNumId="7" w15:restartNumberingAfterBreak="0">
+  <w:abstractNum w:abstractNumId="7">
     <w:nsid w:val="60334E24"/>
     <w:multiLevelType w:val="hybridMultilevel"/>
     <w:tmpl w:val="24589A76"/>
@@ -4418,7 +4333,7 @@
       </w:rPr>
     </w:lvl>
   </w:abstractNum>
-  <w:abstractNum w:abstractNumId="8" w15:restartNumberingAfterBreak="0">
+  <w:abstractNum w:abstractNumId="8">
     <w:nsid w:val="6908176C"/>
     <w:multiLevelType w:val="hybridMultilevel"/>
     <w:tmpl w:val="7EC48360"/>
@@ -4504,7 +4419,7 @@
       </w:pPr>
     </w:lvl>
   </w:abstractNum>
-  <w:abstractNum w:abstractNumId="9" w15:restartNumberingAfterBreak="0">
+  <w:abstractNum w:abstractNumId="9">
     <w:nsid w:val="7F9B3580"/>
     <w:multiLevelType w:val="hybridMultilevel"/>
     <w:tmpl w:val="4C34F0FA"/>
@@ -4624,7 +4539,7 @@
 </file>
 
 <file path=word/styles.xml><?xml version="1.0" encoding="utf-8"?>
-<w:styles xmlns:mc="http://schemas.openxmlformats.org/markup-compatibility/2006" xmlns:r="http://schemas.openxmlformats.org/officeDocument/2006/relationships" xmlns:w="http://schemas.openxmlformats.org/wordprocessingml/2006/main" xmlns:w14="http://schemas.microsoft.com/office/word/2010/wordml" xmlns:w15="http://schemas.microsoft.com/office/word/2012/wordml" xmlns:w16cex="http://schemas.microsoft.com/office/word/2018/wordml/cex" xmlns:w16cid="http://schemas.microsoft.com/office/word/2016/wordml/cid" xmlns:w16="http://schemas.microsoft.com/office/word/2018/wordml" xmlns:w16sdtdh="http://schemas.microsoft.com/office/word/2020/wordml/sdtdatahash" xmlns:w16se="http://schemas.microsoft.com/office/word/2015/wordml/symex" mc:Ignorable="w14 w15 w16se w16cid w16 w16cex w16sdtdh">
+<w:styles xmlns:r="http://schemas.openxmlformats.org/officeDocument/2006/relationships" xmlns:w="http://schemas.openxmlformats.org/wordprocessingml/2006/main">
   <w:docDefaults>
     <w:rPrDefault>
       <w:rPr>
@@ -4640,383 +4555,144 @@
       </w:pPr>
     </w:pPrDefault>
   </w:docDefaults>
-  <w:latentStyles w:defLockedState="0" w:defUIPriority="99" w:defSemiHidden="0" w:defUnhideWhenUsed="0" w:defQFormat="0" w:count="376">
-    <w:lsdException w:name="Normal" w:uiPriority="0" w:qFormat="1"/>
-    <w:lsdException w:name="heading 1" w:uiPriority="9" w:qFormat="1"/>
-    <w:lsdException w:name="heading 2" w:semiHidden="1" w:uiPriority="9" w:unhideWhenUsed="1" w:qFormat="1"/>
-    <w:lsdException w:name="heading 3" w:semiHidden="1" w:uiPriority="9" w:unhideWhenUsed="1" w:qFormat="1"/>
-    <w:lsdException w:name="heading 4" w:semiHidden="1" w:uiPriority="9" w:unhideWhenUsed="1" w:qFormat="1"/>
-    <w:lsdException w:name="heading 5" w:semiHidden="1" w:uiPriority="9" w:unhideWhenUsed="1" w:qFormat="1"/>
-    <w:lsdException w:name="heading 6" w:semiHidden="1" w:uiPriority="9" w:unhideWhenUsed="1" w:qFormat="1"/>
-    <w:lsdException w:name="heading 7" w:semiHidden="1" w:uiPriority="9" w:unhideWhenUsed="1" w:qFormat="1"/>
-    <w:lsdException w:name="heading 8" w:semiHidden="1" w:uiPriority="9" w:unhideWhenUsed="1" w:qFormat="1"/>
-    <w:lsdException w:name="heading 9" w:semiHidden="1" w:uiPriority="9" w:unhideWhenUsed="1" w:qFormat="1"/>
-    <w:lsdException w:name="index 1" w:semiHidden="1" w:unhideWhenUsed="1"/>
-    <w:lsdException w:name="index 2" w:semiHidden="1" w:unhideWhenUsed="1"/>
-    <w:lsdException w:name="index 3" w:semiHidden="1" w:unhideWhenUsed="1"/>
-    <w:lsdException w:name="index 4" w:semiHidden="1" w:unhideWhenUsed="1"/>
-    <w:lsdException w:name="index 5" w:semiHidden="1" w:unhideWhenUsed="1"/>
-    <w:lsdException w:name="index 6" w:semiHidden="1" w:unhideWhenUsed="1"/>
-    <w:lsdException w:name="index 7" w:semiHidden="1" w:unhideWhenUsed="1"/>
-    <w:lsdException w:name="index 8" w:semiHidden="1" w:unhideWhenUsed="1"/>
-    <w:lsdException w:name="index 9" w:semiHidden="1" w:unhideWhenUsed="1"/>
-    <w:lsdException w:name="toc 1" w:semiHidden="1" w:uiPriority="39" w:unhideWhenUsed="1"/>
-    <w:lsdException w:name="toc 2" w:semiHidden="1" w:uiPriority="39" w:unhideWhenUsed="1"/>
-    <w:lsdException w:name="toc 3" w:semiHidden="1" w:uiPriority="39" w:unhideWhenUsed="1"/>
-    <w:lsdException w:name="toc 4" w:semiHidden="1" w:uiPriority="39" w:unhideWhenUsed="1"/>
-    <w:lsdException w:name="toc 5" w:semiHidden="1" w:uiPriority="39" w:unhideWhenUsed="1"/>
-    <w:lsdException w:name="toc 6" w:semiHidden="1" w:uiPriority="39" w:unhideWhenUsed="1"/>
-    <w:lsdException w:name="toc 7" w:semiHidden="1" w:uiPriority="39" w:unhideWhenUsed="1"/>
-    <w:lsdException w:name="toc 8" w:semiHidden="1" w:uiPriority="39" w:unhideWhenUsed="1"/>
-    <w:lsdException w:name="toc 9" w:semiHidden="1" w:uiPriority="39" w:unhideWhenUsed="1"/>
-    <w:lsdException w:name="Normal Indent" w:semiHidden="1" w:unhideWhenUsed="1"/>
-    <w:lsdException w:name="footnote text" w:semiHidden="1" w:unhideWhenUsed="1"/>
-    <w:lsdException w:name="annotation text" w:semiHidden="1" w:unhideWhenUsed="1"/>
-    <w:lsdException w:name="header" w:semiHidden="1" w:unhideWhenUsed="1"/>
-    <w:lsdException w:name="footer" w:semiHidden="1" w:unhideWhenUsed="1"/>
-    <w:lsdException w:name="index heading" w:semiHidden="1" w:unhideWhenUsed="1"/>
-    <w:lsdException w:name="caption" w:semiHidden="1" w:uiPriority="35" w:unhideWhenUsed="1" w:qFormat="1"/>
-    <w:lsdException w:name="table of figures" w:semiHidden="1" w:unhideWhenUsed="1"/>
-    <w:lsdException w:name="envelope address" w:semiHidden="1" w:unhideWhenUsed="1"/>
-    <w:lsdException w:name="envelope return" w:semiHidden="1" w:unhideWhenUsed="1"/>
-    <w:lsdException w:name="footnote reference" w:semiHidden="1" w:unhideWhenUsed="1"/>
-    <w:lsdException w:name="annotation reference" w:semiHidden="1" w:unhideWhenUsed="1"/>
-    <w:lsdException w:name="line number" w:semiHidden="1" w:unhideWhenUsed="1"/>
-    <w:lsdException w:name="page number" w:semiHidden="1" w:unhideWhenUsed="1"/>
-    <w:lsdException w:name="endnote reference" w:semiHidden="1" w:unhideWhenUsed="1"/>
-    <w:lsdException w:name="endnote text" w:semiHidden="1" w:unhideWhenUsed="1"/>
-    <w:lsdException w:name="table of authorities" w:semiHidden="1" w:unhideWhenUsed="1"/>
-    <w:lsdException w:name="macro" w:semiHidden="1" w:unhideWhenUsed="1"/>
-    <w:lsdException w:name="toa heading" w:semiHidden="1" w:unhideWhenUsed="1"/>
-    <w:lsdException w:name="List" w:semiHidden="1" w:unhideWhenUsed="1"/>
-    <w:lsdException w:name="List Bullet" w:semiHidden="1" w:unhideWhenUsed="1"/>
-    <w:lsdException w:name="List Number" w:semiHidden="1" w:unhideWhenUsed="1"/>
-    <w:lsdException w:name="List 2" w:semiHidden="1" w:unhideWhenUsed="1"/>
-    <w:lsdException w:name="List 3" w:semiHidden="1" w:unhideWhenUsed="1"/>
-    <w:lsdException w:name="List 4" w:semiHidden="1" w:unhideWhenUsed="1"/>
-    <w:lsdException w:name="List 5" w:semiHidden="1" w:unhideWhenUsed="1"/>
-    <w:lsdException w:name="List Bullet 2" w:semiHidden="1" w:unhideWhenUsed="1"/>
-    <w:lsdException w:name="List Bullet 3" w:semiHidden="1" w:unhideWhenUsed="1"/>
-    <w:lsdException w:name="List Bullet 4" w:semiHidden="1" w:unhideWhenUsed="1"/>
-    <w:lsdException w:name="List Bullet 5" w:semiHidden="1" w:unhideWhenUsed="1"/>
-    <w:lsdException w:name="List Number 2" w:semiHidden="1" w:unhideWhenUsed="1"/>
-    <w:lsdException w:name="List Number 3" w:semiHidden="1" w:unhideWhenUsed="1"/>
-    <w:lsdException w:name="List Number 4" w:semiHidden="1" w:unhideWhenUsed="1"/>
-    <w:lsdException w:name="List Number 5" w:semiHidden="1" w:unhideWhenUsed="1"/>
-    <w:lsdException w:name="Title" w:uiPriority="10" w:qFormat="1"/>
-    <w:lsdException w:name="Closing" w:semiHidden="1" w:unhideWhenUsed="1"/>
-    <w:lsdException w:name="Signature" w:semiHidden="1" w:unhideWhenUsed="1"/>
-    <w:lsdException w:name="Default Paragraph Font" w:semiHidden="1" w:uiPriority="1" w:unhideWhenUsed="1"/>
-    <w:lsdException w:name="Body Text" w:semiHidden="1" w:unhideWhenUsed="1"/>
-    <w:lsdException w:name="Body Text Indent" w:semiHidden="1" w:unhideWhenUsed="1"/>
-    <w:lsdException w:name="List Continue" w:semiHidden="1" w:unhideWhenUsed="1"/>
-    <w:lsdException w:name="List Continue 2" w:semiHidden="1" w:unhideWhenUsed="1"/>
-    <w:lsdException w:name="List Continue 3" w:semiHidden="1" w:unhideWhenUsed="1"/>
-    <w:lsdException w:name="List Continue 4" w:semiHidden="1" w:unhideWhenUsed="1"/>
-    <w:lsdException w:name="List Continue 5" w:semiHidden="1" w:unhideWhenUsed="1"/>
-    <w:lsdException w:name="Message Header" w:semiHidden="1" w:unhideWhenUsed="1"/>
-    <w:lsdException w:name="Subtitle" w:uiPriority="11" w:qFormat="1"/>
-    <w:lsdException w:name="Salutation" w:semiHidden="1" w:unhideWhenUsed="1"/>
-    <w:lsdException w:name="Date" w:semiHidden="1" w:unhideWhenUsed="1"/>
-    <w:lsdException w:name="Body Text First Indent" w:semiHidden="1" w:unhideWhenUsed="1"/>
-    <w:lsdException w:name="Body Text First Indent 2" w:semiHidden="1" w:unhideWhenUsed="1"/>
-    <w:lsdException w:name="Note Heading" w:semiHidden="1" w:unhideWhenUsed="1"/>
-    <w:lsdException w:name="Body Text 2" w:semiHidden="1" w:unhideWhenUsed="1"/>
-    <w:lsdException w:name="Body Text 3" w:semiHidden="1" w:unhideWhenUsed="1"/>
-    <w:lsdException w:name="Body Text Indent 2" w:semiHidden="1" w:unhideWhenUsed="1"/>
-    <w:lsdException w:name="Body Text Indent 3" w:semiHidden="1" w:unhideWhenUsed="1"/>
-    <w:lsdException w:name="Block Text" w:semiHidden="1" w:unhideWhenUsed="1"/>
-    <w:lsdException w:name="Hyperlink" w:semiHidden="1" w:unhideWhenUsed="1"/>
-    <w:lsdException w:name="FollowedHyperlink" w:semiHidden="1" w:unhideWhenUsed="1"/>
-    <w:lsdException w:name="Strong" w:uiPriority="22" w:qFormat="1"/>
-    <w:lsdException w:name="Emphasis" w:uiPriority="20" w:qFormat="1"/>
-    <w:lsdException w:name="Document Map" w:semiHidden="1" w:unhideWhenUsed="1"/>
-    <w:lsdException w:name="Plain Text" w:semiHidden="1" w:unhideWhenUsed="1"/>
-    <w:lsdException w:name="E-mail Signature" w:semiHidden="1" w:unhideWhenUsed="1"/>
-    <w:lsdException w:name="HTML Top of Form" w:semiHidden="1" w:unhideWhenUsed="1"/>
-    <w:lsdException w:name="HTML Bottom of Form" w:semiHidden="1" w:unhideWhenUsed="1"/>
-    <w:lsdException w:name="Normal (Web)" w:semiHidden="1" w:unhideWhenUsed="1"/>
-    <w:lsdException w:name="HTML Acronym" w:semiHidden="1" w:unhideWhenUsed="1"/>
-    <w:lsdException w:name="HTML Address" w:semiHidden="1" w:unhideWhenUsed="1"/>
-    <w:lsdException w:name="HTML Cite" w:semiHidden="1" w:unhideWhenUsed="1"/>
-    <w:lsdException w:name="HTML Code" w:semiHidden="1" w:unhideWhenUsed="1"/>
-    <w:lsdException w:name="HTML Definition" w:semiHidden="1" w:unhideWhenUsed="1"/>
-    <w:lsdException w:name="HTML Keyboard" w:semiHidden="1" w:unhideWhenUsed="1"/>
-    <w:lsdException w:name="HTML Preformatted" w:semiHidden="1" w:unhideWhenUsed="1"/>
-    <w:lsdException w:name="HTML Sample" w:semiHidden="1" w:unhideWhenUsed="1"/>
-    <w:lsdException w:name="HTML Typewriter" w:semiHidden="1" w:unhideWhenUsed="1"/>
-    <w:lsdException w:name="HTML Variable" w:semiHidden="1" w:unhideWhenUsed="1"/>
-    <w:lsdException w:name="Normal Table" w:semiHidden="1" w:unhideWhenUsed="1"/>
-    <w:lsdException w:name="annotation subject" w:semiHidden="1" w:unhideWhenUsed="1"/>
-    <w:lsdException w:name="No List" w:semiHidden="1" w:unhideWhenUsed="1"/>
-    <w:lsdException w:name="Outline List 1" w:semiHidden="1" w:unhideWhenUsed="1"/>
-    <w:lsdException w:name="Outline List 2" w:semiHidden="1" w:unhideWhenUsed="1"/>
-    <w:lsdException w:name="Outline List 3" w:semiHidden="1" w:unhideWhenUsed="1"/>
-    <w:lsdException w:name="Table Simple 1" w:semiHidden="1" w:unhideWhenUsed="1"/>
-    <w:lsdException w:name="Table Simple 2" w:semiHidden="1" w:unhideWhenUsed="1"/>
-    <w:lsdException w:name="Table Simple 3" w:semiHidden="1" w:unhideWhenUsed="1"/>
-    <w:lsdException w:name="Table Classic 1" w:semiHidden="1" w:unhideWhenUsed="1"/>
-    <w:lsdException w:name="Table Classic 2" w:semiHidden="1" w:unhideWhenUsed="1"/>
-    <w:lsdException w:name="Table Classic 3" w:semiHidden="1" w:unhideWhenUsed="1"/>
-    <w:lsdException w:name="Table Classic 4" w:semiHidden="1" w:unhideWhenUsed="1"/>
-    <w:lsdException w:name="Table Colorful 1" w:semiHidden="1" w:unhideWhenUsed="1"/>
-    <w:lsdException w:name="Table Colorful 2" w:semiHidden="1" w:unhideWhenUsed="1"/>
-    <w:lsdException w:name="Table Colorful 3" w:semiHidden="1" w:unhideWhenUsed="1"/>
-    <w:lsdException w:name="Table Columns 1" w:semiHidden="1" w:unhideWhenUsed="1"/>
-    <w:lsdException w:name="Table Columns 2" w:semiHidden="1" w:unhideWhenUsed="1"/>
-    <w:lsdException w:name="Table Columns 3" w:semiHidden="1" w:unhideWhenUsed="1"/>
-    <w:lsdException w:name="Table Columns 4" w:semiHidden="1" w:unhideWhenUsed="1"/>
-    <w:lsdException w:name="Table Columns 5" w:semiHidden="1" w:unhideWhenUsed="1"/>
-    <w:lsdException w:name="Table Grid 1" w:semiHidden="1" w:unhideWhenUsed="1"/>
-    <w:lsdException w:name="Table Grid 2" w:semiHidden="1" w:unhideWhenUsed="1"/>
-    <w:lsdException w:name="Table Grid 3" w:semiHidden="1" w:unhideWhenUsed="1"/>
-    <w:lsdException w:name="Table Grid 4" w:semiHidden="1" w:unhideWhenUsed="1"/>
-    <w:lsdException w:name="Table Grid 5" w:semiHidden="1" w:unhideWhenUsed="1"/>
-    <w:lsdException w:name="Table Grid 6" w:semiHidden="1" w:unhideWhenUsed="1"/>
-    <w:lsdException w:name="Table Grid 7" w:semiHidden="1" w:unhideWhenUsed="1"/>
-    <w:lsdException w:name="Table Grid 8" w:semiHidden="1" w:unhideWhenUsed="1"/>
-    <w:lsdException w:name="Table List 1" w:semiHidden="1" w:unhideWhenUsed="1"/>
-    <w:lsdException w:name="Table List 2" w:semiHidden="1" w:unhideWhenUsed="1"/>
-    <w:lsdException w:name="Table List 3" w:semiHidden="1" w:unhideWhenUsed="1"/>
-    <w:lsdException w:name="Table List 4" w:semiHidden="1" w:unhideWhenUsed="1"/>
-    <w:lsdException w:name="Table List 5" w:semiHidden="1" w:unhideWhenUsed="1"/>
-    <w:lsdException w:name="Table List 6" w:semiHidden="1" w:unhideWhenUsed="1"/>
-    <w:lsdException w:name="Table List 7" w:semiHidden="1" w:unhideWhenUsed="1"/>
-    <w:lsdException w:name="Table List 8" w:semiHidden="1" w:unhideWhenUsed="1"/>
-    <w:lsdException w:name="Table 3D effects 1" w:semiHidden="1" w:unhideWhenUsed="1"/>
-    <w:lsdException w:name="Table 3D effects 2" w:semiHidden="1" w:unhideWhenUsed="1"/>
-    <w:lsdException w:name="Table 3D effects 3" w:semiHidden="1" w:unhideWhenUsed="1"/>
-    <w:lsdException w:name="Table Contemporary" w:semiHidden="1" w:unhideWhenUsed="1"/>
-    <w:lsdException w:name="Table Elegant" w:semiHidden="1" w:unhideWhenUsed="1"/>
-    <w:lsdException w:name="Table Professional" w:semiHidden="1" w:unhideWhenUsed="1"/>
-    <w:lsdException w:name="Table Subtle 1" w:semiHidden="1" w:unhideWhenUsed="1"/>
-    <w:lsdException w:name="Table Subtle 2" w:semiHidden="1" w:unhideWhenUsed="1"/>
-    <w:lsdException w:name="Table Web 1" w:semiHidden="1" w:unhideWhenUsed="1"/>
-    <w:lsdException w:name="Table Web 2" w:semiHidden="1" w:unhideWhenUsed="1"/>
-    <w:lsdException w:name="Table Web 3" w:semiHidden="1" w:unhideWhenUsed="1"/>
-    <w:lsdException w:name="Balloon Text" w:semiHidden="1" w:unhideWhenUsed="1"/>
-    <w:lsdException w:name="Table Grid" w:uiPriority="59"/>
-    <w:lsdException w:name="Table Theme" w:semiHidden="1" w:unhideWhenUsed="1"/>
-    <w:lsdException w:name="Placeholder Text" w:semiHidden="1"/>
-    <w:lsdException w:name="No Spacing" w:uiPriority="1" w:qFormat="1"/>
-    <w:lsdException w:name="Light Shading" w:uiPriority="60"/>
-    <w:lsdException w:name="Light List" w:uiPriority="61"/>
-    <w:lsdException w:name="Light Grid" w:uiPriority="62"/>
-    <w:lsdException w:name="Medium Shading 1" w:uiPriority="63"/>
-    <w:lsdException w:name="Medium Shading 2" w:uiPriority="64"/>
-    <w:lsdException w:name="Medium List 1" w:uiPriority="65"/>
-    <w:lsdException w:name="Medium List 2" w:uiPriority="66"/>
-    <w:lsdException w:name="Medium Grid 1" w:uiPriority="67"/>
-    <w:lsdException w:name="Medium Grid 2" w:uiPriority="68"/>
-    <w:lsdException w:name="Medium Grid 3" w:uiPriority="69"/>
-    <w:lsdException w:name="Dark List" w:uiPriority="70"/>
-    <w:lsdException w:name="Colorful Shading" w:uiPriority="71"/>
-    <w:lsdException w:name="Colorful List" w:uiPriority="72"/>
-    <w:lsdException w:name="Colorful Grid" w:uiPriority="73"/>
-    <w:lsdException w:name="Light Shading Accent 1" w:uiPriority="60"/>
-    <w:lsdException w:name="Light List Accent 1" w:uiPriority="61"/>
-    <w:lsdException w:name="Light Grid Accent 1" w:uiPriority="62"/>
-    <w:lsdException w:name="Medium Shading 1 Accent 1" w:uiPriority="63"/>
-    <w:lsdException w:name="Medium Shading 2 Accent 1" w:uiPriority="64"/>
-    <w:lsdException w:name="Medium List 1 Accent 1" w:uiPriority="65"/>
-    <w:lsdException w:name="Revision" w:semiHidden="1"/>
-    <w:lsdException w:name="List Paragraph" w:uiPriority="34" w:qFormat="1"/>
-    <w:lsdException w:name="Quote" w:uiPriority="29" w:qFormat="1"/>
-    <w:lsdException w:name="Intense Quote" w:uiPriority="30" w:qFormat="1"/>
-    <w:lsdException w:name="Medium List 2 Accent 1" w:uiPriority="66"/>
-    <w:lsdException w:name="Medium Grid 1 Accent 1" w:uiPriority="67"/>
-    <w:lsdException w:name="Medium Grid 2 Accent 1" w:uiPriority="68"/>
-    <w:lsdException w:name="Medium Grid 3 Accent 1" w:uiPriority="69"/>
-    <w:lsdException w:name="Dark List Accent 1" w:uiPriority="70"/>
-    <w:lsdException w:name="Colorful Shading Accent 1" w:uiPriority="71"/>
-    <w:lsdException w:name="Colorful List Accent 1" w:uiPriority="72"/>
-    <w:lsdException w:name="Colorful Grid Accent 1" w:uiPriority="73"/>
-    <w:lsdException w:name="Light Shading Accent 2" w:uiPriority="60"/>
-    <w:lsdException w:name="Light List Accent 2" w:uiPriority="61"/>
-    <w:lsdException w:name="Light Grid Accent 2" w:uiPriority="62"/>
-    <w:lsdException w:name="Medium Shading 1 Accent 2" w:uiPriority="63"/>
-    <w:lsdException w:name="Medium Shading 2 Accent 2" w:uiPriority="64"/>
-    <w:lsdException w:name="Medium List 1 Accent 2" w:uiPriority="65"/>
-    <w:lsdException w:name="Medium List 2 Accent 2" w:uiPriority="66"/>
-    <w:lsdException w:name="Medium Grid 1 Accent 2" w:uiPriority="67"/>
-    <w:lsdException w:name="Medium Grid 2 Accent 2" w:uiPriority="68"/>
-    <w:lsdException w:name="Medium Grid 3 Accent 2" w:uiPriority="69"/>
-    <w:lsdException w:name="Dark List Accent 2" w:uiPriority="70"/>
-    <w:lsdException w:name="Colorful Shading Accent 2" w:uiPriority="71"/>
-    <w:lsdException w:name="Colorful List Accent 2" w:uiPriority="72"/>
-    <w:lsdException w:name="Colorful Grid Accent 2" w:uiPriority="73"/>
-    <w:lsdException w:name="Light Shading Accent 3" w:uiPriority="60"/>
-    <w:lsdException w:name="Light List Accent 3" w:uiPriority="61"/>
-    <w:lsdException w:name="Light Grid Accent 3" w:uiPriority="62"/>
-    <w:lsdException w:name="Medium Shading 1 Accent 3" w:uiPriority="63"/>
-    <w:lsdException w:name="Medium Shading 2 Accent 3" w:uiPriority="64"/>
-    <w:lsdException w:name="Medium List 1 Accent 3" w:uiPriority="65"/>
-    <w:lsdException w:name="Medium List 2 Accent 3" w:uiPriority="66"/>
-    <w:lsdException w:name="Medium Grid 1 Accent 3" w:uiPriority="67"/>
-    <w:lsdException w:name="Medium Grid 2 Accent 3" w:uiPriority="68"/>
-    <w:lsdException w:name="Medium Grid 3 Accent 3" w:uiPriority="69"/>
-    <w:lsdException w:name="Dark List Accent 3" w:uiPriority="70"/>
-    <w:lsdException w:name="Colorful Shading Accent 3" w:uiPriority="71"/>
-    <w:lsdException w:name="Colorful List Accent 3" w:uiPriority="72"/>
-    <w:lsdException w:name="Colorful Grid Accent 3" w:uiPriority="73"/>
-    <w:lsdException w:name="Light Shading Accent 4" w:uiPriority="60"/>
-    <w:lsdException w:name="Light List Accent 4" w:uiPriority="61"/>
-    <w:lsdException w:name="Light Grid Accent 4" w:uiPriority="62"/>
-    <w:lsdException w:name="Medium Shading 1 Accent 4" w:uiPriority="63"/>
-    <w:lsdException w:name="Medium Shading 2 Accent 4" w:uiPriority="64"/>
-    <w:lsdException w:name="Medium List 1 Accent 4" w:uiPriority="65"/>
-    <w:lsdException w:name="Medium List 2 Accent 4" w:uiPriority="66"/>
-    <w:lsdException w:name="Medium Grid 1 Accent 4" w:uiPriority="67"/>
-    <w:lsdException w:name="Medium Grid 2 Accent 4" w:uiPriority="68"/>
-    <w:lsdException w:name="Medium Grid 3 Accent 4" w:uiPriority="69"/>
-    <w:lsdException w:name="Dark List Accent 4" w:uiPriority="70"/>
-    <w:lsdException w:name="Colorful Shading Accent 4" w:uiPriority="71"/>
-    <w:lsdException w:name="Colorful List Accent 4" w:uiPriority="72"/>
-    <w:lsdException w:name="Colorful Grid Accent 4" w:uiPriority="73"/>
-    <w:lsdException w:name="Light Shading Accent 5" w:uiPriority="60"/>
-    <w:lsdException w:name="Light List Accent 5" w:uiPriority="61"/>
-    <w:lsdException w:name="Light Grid Accent 5" w:uiPriority="62"/>
-    <w:lsdException w:name="Medium Shading 1 Accent 5" w:uiPriority="63"/>
-    <w:lsdException w:name="Medium Shading 2 Accent 5" w:uiPriority="64"/>
-    <w:lsdException w:name="Medium List 1 Accent 5" w:uiPriority="65"/>
-    <w:lsdException w:name="Medium List 2 Accent 5" w:uiPriority="66"/>
-    <w:lsdException w:name="Medium Grid 1 Accent 5" w:uiPriority="67"/>
-    <w:lsdException w:name="Medium Grid 2 Accent 5" w:uiPriority="68"/>
-    <w:lsdException w:name="Medium Grid 3 Accent 5" w:uiPriority="69"/>
-    <w:lsdException w:name="Dark List Accent 5" w:uiPriority="70"/>
-    <w:lsdException w:name="Colorful Shading Accent 5" w:uiPriority="71"/>
-    <w:lsdException w:name="Colorful List Accent 5" w:uiPriority="72"/>
-    <w:lsdException w:name="Colorful Grid Accent 5" w:uiPriority="73"/>
-    <w:lsdException w:name="Light Shading Accent 6" w:uiPriority="60"/>
-    <w:lsdException w:name="Light List Accent 6" w:uiPriority="61"/>
-    <w:lsdException w:name="Light Grid Accent 6" w:uiPriority="62"/>
-    <w:lsdException w:name="Medium Shading 1 Accent 6" w:uiPriority="63"/>
-    <w:lsdException w:name="Medium Shading 2 Accent 6" w:uiPriority="64"/>
-    <w:lsdException w:name="Medium List 1 Accent 6" w:uiPriority="65"/>
-    <w:lsdException w:name="Medium List 2 Accent 6" w:uiPriority="66"/>
-    <w:lsdException w:name="Medium Grid 1 Accent 6" w:uiPriority="67"/>
-    <w:lsdException w:name="Medium Grid 2 Accent 6" w:uiPriority="68"/>
-    <w:lsdException w:name="Medium Grid 3 Accent 6" w:uiPriority="69"/>
-    <w:lsdException w:name="Dark List Accent 6" w:uiPriority="70"/>
-    <w:lsdException w:name="Colorful Shading Accent 6" w:uiPriority="71"/>
-    <w:lsdException w:name="Colorful List Accent 6" w:uiPriority="72"/>
-    <w:lsdException w:name="Colorful Grid Accent 6" w:uiPriority="73"/>
-    <w:lsdException w:name="Subtle Emphasis" w:uiPriority="19" w:qFormat="1"/>
-    <w:lsdException w:name="Intense Emphasis" w:uiPriority="21" w:qFormat="1"/>
-    <w:lsdException w:name="Subtle Reference" w:uiPriority="31" w:qFormat="1"/>
-    <w:lsdException w:name="Intense Reference" w:uiPriority="32" w:qFormat="1"/>
-    <w:lsdException w:name="Book Title" w:uiPriority="33" w:qFormat="1"/>
-    <w:lsdException w:name="Bibliography" w:semiHidden="1" w:uiPriority="37" w:unhideWhenUsed="1"/>
-    <w:lsdException w:name="TOC Heading" w:semiHidden="1" w:uiPriority="39" w:unhideWhenUsed="1" w:qFormat="1"/>
-    <w:lsdException w:name="Plain Table 1" w:uiPriority="41"/>
-    <w:lsdException w:name="Plain Table 2" w:uiPriority="42"/>
-    <w:lsdException w:name="Plain Table 3" w:uiPriority="43"/>
-    <w:lsdException w:name="Plain Table 4" w:uiPriority="44"/>
-    <w:lsdException w:name="Plain Table 5" w:uiPriority="45"/>
-    <w:lsdException w:name="Grid Table Light" w:uiPriority="40"/>
-    <w:lsdException w:name="Grid Table 1 Light" w:uiPriority="46"/>
-    <w:lsdException w:name="Grid Table 2" w:uiPriority="47"/>
-    <w:lsdException w:name="Grid Table 3" w:uiPriority="48"/>
-    <w:lsdException w:name="Grid Table 4" w:uiPriority="49"/>
-    <w:lsdException w:name="Grid Table 5 Dark" w:uiPriority="50"/>
-    <w:lsdException w:name="Grid Table 6 Colorful" w:uiPriority="51"/>
-    <w:lsdException w:name="Grid Table 7 Colorful" w:uiPriority="52"/>
-    <w:lsdException w:name="Grid Table 1 Light Accent 1" w:uiPriority="46"/>
-    <w:lsdException w:name="Grid Table 2 Accent 1" w:uiPriority="47"/>
-    <w:lsdException w:name="Grid Table 3 Accent 1" w:uiPriority="48"/>
-    <w:lsdException w:name="Grid Table 4 Accent 1" w:uiPriority="49"/>
-    <w:lsdException w:name="Grid Table 5 Dark Accent 1" w:uiPriority="50"/>
-    <w:lsdException w:name="Grid Table 6 Colorful Accent 1" w:uiPriority="51"/>
-    <w:lsdException w:name="Grid Table 7 Colorful Accent 1" w:uiPriority="52"/>
-    <w:lsdException w:name="Grid Table 1 Light Accent 2" w:uiPriority="46"/>
-    <w:lsdException w:name="Grid Table 2 Accent 2" w:uiPriority="47"/>
-    <w:lsdException w:name="Grid Table 3 Accent 2" w:uiPriority="48"/>
-    <w:lsdException w:name="Grid Table 4 Accent 2" w:uiPriority="49"/>
-    <w:lsdException w:name="Grid Table 5 Dark Accent 2" w:uiPriority="50"/>
-    <w:lsdException w:name="Grid Table 6 Colorful Accent 2" w:uiPriority="51"/>
-    <w:lsdException w:name="Grid Table 7 Colorful Accent 2" w:uiPriority="52"/>
-    <w:lsdException w:name="Grid Table 1 Light Accent 3" w:uiPriority="46"/>
-    <w:lsdException w:name="Grid Table 2 Accent 3" w:uiPriority="47"/>
-    <w:lsdException w:name="Grid Table 3 Accent 3" w:uiPriority="48"/>
-    <w:lsdException w:name="Grid Table 4 Accent 3" w:uiPriority="49"/>
-    <w:lsdException w:name="Grid Table 5 Dark Accent 3" w:uiPriority="50"/>
-    <w:lsdException w:name="Grid Table 6 Colorful Accent 3" w:uiPriority="51"/>
-    <w:lsdException w:name="Grid Table 7 Colorful Accent 3" w:uiPriority="52"/>
-    <w:lsdException w:name="Grid Table 1 Light Accent 4" w:uiPriority="46"/>
-    <w:lsdException w:name="Grid Table 2 Accent 4" w:uiPriority="47"/>
-    <w:lsdException w:name="Grid Table 3 Accent 4" w:uiPriority="48"/>
-    <w:lsdException w:name="Grid Table 4 Accent 4" w:uiPriority="49"/>
-    <w:lsdException w:name="Grid Table 5 Dark Accent 4" w:uiPriority="50"/>
-    <w:lsdException w:name="Grid Table 6 Colorful Accent 4" w:uiPriority="51"/>
-    <w:lsdException w:name="Grid Table 7 Colorful Accent 4" w:uiPriority="52"/>
-    <w:lsdException w:name="Grid Table 1 Light Accent 5" w:uiPriority="46"/>
-    <w:lsdException w:name="Grid Table 2 Accent 5" w:uiPriority="47"/>
-    <w:lsdException w:name="Grid Table 3 Accent 5" w:uiPriority="48"/>
-    <w:lsdException w:name="Grid Table 4 Accent 5" w:uiPriority="49"/>
-    <w:lsdException w:name="Grid Table 5 Dark Accent 5" w:uiPriority="50"/>
-    <w:lsdException w:name="Grid Table 6 Colorful Accent 5" w:uiPriority="51"/>
-    <w:lsdException w:name="Grid Table 7 Colorful Accent 5" w:uiPriority="52"/>
-    <w:lsdException w:name="Grid Table 1 Light Accent 6" w:uiPriority="46"/>
-    <w:lsdException w:name="Grid Table 2 Accent 6" w:uiPriority="47"/>
-    <w:lsdException w:name="Grid Table 3 Accent 6" w:uiPriority="48"/>
-    <w:lsdException w:name="Grid Table 4 Accent 6" w:uiPriority="49"/>
-    <w:lsdException w:name="Grid Table 5 Dark Accent 6" w:uiPriority="50"/>
-    <w:lsdException w:name="Grid Table 6 Colorful Accent 6" w:uiPriority="51"/>
-    <w:lsdException w:name="Grid Table 7 Colorful Accent 6" w:uiPriority="52"/>
-    <w:lsdException w:name="List Table 1 Light" w:uiPriority="46"/>
-    <w:lsdException w:name="List Table 2" w:uiPriority="47"/>
-    <w:lsdException w:name="List Table 3" w:uiPriority="48"/>
-    <w:lsdException w:name="List Table 4" w:uiPriority="49"/>
-    <w:lsdException w:name="List Table 5 Dark" w:uiPriority="50"/>
-    <w:lsdException w:name="List Table 6 Colorful" w:uiPriority="51"/>
-    <w:lsdException w:name="List Table 7 Colorful" w:uiPriority="52"/>
-    <w:lsdException w:name="List Table 1 Light Accent 1" w:uiPriority="46"/>
-    <w:lsdException w:name="List Table 2 Accent 1" w:uiPriority="47"/>
-    <w:lsdException w:name="List Table 3 Accent 1" w:uiPriority="48"/>
-    <w:lsdException w:name="List Table 4 Accent 1" w:uiPriority="49"/>
-    <w:lsdException w:name="List Table 5 Dark Accent 1" w:uiPriority="50"/>
-    <w:lsdException w:name="List Table 6 Colorful Accent 1" w:uiPriority="51"/>
-    <w:lsdException w:name="List Table 7 Colorful Accent 1" w:uiPriority="52"/>
-    <w:lsdException w:name="List Table 1 Light Accent 2" w:uiPriority="46"/>
-    <w:lsdException w:name="List Table 2 Accent 2" w:uiPriority="47"/>
-    <w:lsdException w:name="List Table 3 Accent 2" w:uiPriority="48"/>
-    <w:lsdException w:name="List Table 4 Accent 2" w:uiPriority="49"/>
-    <w:lsdException w:name="List Table 5 Dark Accent 2" w:uiPriority="50"/>
-    <w:lsdException w:name="List Table 6 Colorful Accent 2" w:uiPriority="51"/>
-    <w:lsdException w:name="List Table 7 Colorful Accent 2" w:uiPriority="52"/>
-    <w:lsdException w:name="List Table 1 Light Accent 3" w:uiPriority="46"/>
-    <w:lsdException w:name="List Table 2 Accent 3" w:uiPriority="47"/>
-    <w:lsdException w:name="List Table 3 Accent 3" w:uiPriority="48"/>
-    <w:lsdException w:name="List Table 4 Accent 3" w:uiPriority="49"/>
-    <w:lsdException w:name="List Table 5 Dark Accent 3" w:uiPriority="50"/>
-    <w:lsdException w:name="List Table 6 Colorful Accent 3" w:uiPriority="51"/>
-    <w:lsdException w:name="List Table 7 Colorful Accent 3" w:uiPriority="52"/>
-    <w:lsdException w:name="List Table 1 Light Accent 4" w:uiPriority="46"/>
-    <w:lsdException w:name="List Table 2 Accent 4" w:uiPriority="47"/>
-    <w:lsdException w:name="List Table 3 Accent 4" w:uiPriority="48"/>
-    <w:lsdException w:name="List Table 4 Accent 4" w:uiPriority="49"/>
-    <w:lsdException w:name="List Table 5 Dark Accent 4" w:uiPriority="50"/>
-    <w:lsdException w:name="List Table 6 Colorful Accent 4" w:uiPriority="51"/>
-    <w:lsdException w:name="List Table 7 Colorful Accent 4" w:uiPriority="52"/>
-    <w:lsdException w:name="List Table 1 Light Accent 5" w:uiPriority="46"/>
-    <w:lsdException w:name="List Table 2 Accent 5" w:uiPriority="47"/>
-    <w:lsdException w:name="List Table 3 Accent 5" w:uiPriority="48"/>
-    <w:lsdException w:name="List Table 4 Accent 5" w:uiPriority="49"/>
-    <w:lsdException w:name="List Table 5 Dark Accent 5" w:uiPriority="50"/>
-    <w:lsdException w:name="List Table 6 Colorful Accent 5" w:uiPriority="51"/>
-    <w:lsdException w:name="List Table 7 Colorful Accent 5" w:uiPriority="52"/>
-    <w:lsdException w:name="List Table 1 Light Accent 6" w:uiPriority="46"/>
-    <w:lsdException w:name="List Table 2 Accent 6" w:uiPriority="47"/>
-    <w:lsdException w:name="List Table 3 Accent 6" w:uiPriority="48"/>
-    <w:lsdException w:name="List Table 4 Accent 6" w:uiPriority="49"/>
-    <w:lsdException w:name="List Table 5 Dark Accent 6" w:uiPriority="50"/>
-    <w:lsdException w:name="List Table 6 Colorful Accent 6" w:uiPriority="51"/>
-    <w:lsdException w:name="List Table 7 Colorful Accent 6" w:uiPriority="52"/>
-    <w:lsdException w:name="Mention" w:semiHidden="1" w:unhideWhenUsed="1"/>
-    <w:lsdException w:name="Smart Hyperlink" w:semiHidden="1" w:unhideWhenUsed="1"/>
-    <w:lsdException w:name="Hashtag" w:semiHidden="1" w:unhideWhenUsed="1"/>
-    <w:lsdException w:name="Unresolved Mention" w:semiHidden="1" w:unhideWhenUsed="1"/>
-    <w:lsdException w:name="Smart Link" w:semiHidden="1" w:unhideWhenUsed="1"/>
+  <w:latentStyles w:defLockedState="0" w:defUIPriority="99" w:defSemiHidden="1" w:defUnhideWhenUsed="1" w:defQFormat="0" w:count="267">
+    <w:lsdException w:name="Normal" w:semiHidden="0" w:uiPriority="0" w:unhideWhenUsed="0" w:qFormat="1"/>
+    <w:lsdException w:name="heading 1" w:semiHidden="0" w:uiPriority="9" w:unhideWhenUsed="0" w:qFormat="1"/>
+    <w:lsdException w:name="heading 2" w:uiPriority="9" w:qFormat="1"/>
+    <w:lsdException w:name="heading 3" w:uiPriority="9" w:qFormat="1"/>
+    <w:lsdException w:name="heading 4" w:uiPriority="9" w:qFormat="1"/>
+    <w:lsdException w:name="heading 5" w:uiPriority="9" w:qFormat="1"/>
+    <w:lsdException w:name="heading 6" w:uiPriority="9" w:qFormat="1"/>
+    <w:lsdException w:name="heading 7" w:uiPriority="9" w:qFormat="1"/>
+    <w:lsdException w:name="heading 8" w:uiPriority="9" w:qFormat="1"/>
+    <w:lsdException w:name="heading 9" w:uiPriority="9" w:qFormat="1"/>
+    <w:lsdException w:name="toc 1" w:uiPriority="39"/>
+    <w:lsdException w:name="toc 2" w:uiPriority="39"/>
+    <w:lsdException w:name="toc 3" w:uiPriority="39"/>
+    <w:lsdException w:name="toc 4" w:uiPriority="39"/>
+    <w:lsdException w:name="toc 5" w:uiPriority="39"/>
+    <w:lsdException w:name="toc 6" w:uiPriority="39"/>
+    <w:lsdException w:name="toc 7" w:uiPriority="39"/>
+    <w:lsdException w:name="toc 8" w:uiPriority="39"/>
+    <w:lsdException w:name="toc 9" w:uiPriority="39"/>
+    <w:lsdException w:name="caption" w:uiPriority="35" w:qFormat="1"/>
+    <w:lsdException w:name="Title" w:semiHidden="0" w:uiPriority="10" w:unhideWhenUsed="0" w:qFormat="1"/>
+    <w:lsdException w:name="Default Paragraph Font" w:uiPriority="1"/>
+    <w:lsdException w:name="Subtitle" w:semiHidden="0" w:uiPriority="11" w:unhideWhenUsed="0" w:qFormat="1"/>
+    <w:lsdException w:name="Strong" w:semiHidden="0" w:uiPriority="22" w:unhideWhenUsed="0" w:qFormat="1"/>
+    <w:lsdException w:name="Emphasis" w:semiHidden="0" w:uiPriority="20" w:unhideWhenUsed="0" w:qFormat="1"/>
+    <w:lsdException w:name="Table Grid" w:semiHidden="0" w:uiPriority="59" w:unhideWhenUsed="0"/>
+    <w:lsdException w:name="Placeholder Text" w:unhideWhenUsed="0"/>
+    <w:lsdException w:name="No Spacing" w:semiHidden="0" w:uiPriority="1" w:unhideWhenUsed="0" w:qFormat="1"/>
+    <w:lsdException w:name="Light Shading" w:semiHidden="0" w:uiPriority="60" w:unhideWhenUsed="0"/>
+    <w:lsdException w:name="Light List" w:semiHidden="0" w:uiPriority="61" w:unhideWhenUsed="0"/>
+    <w:lsdException w:name="Light Grid" w:semiHidden="0" w:uiPriority="62" w:unhideWhenUsed="0"/>
+    <w:lsdException w:name="Medium Shading 1" w:semiHidden="0" w:uiPriority="63" w:unhideWhenUsed="0"/>
+    <w:lsdException w:name="Medium Shading 2" w:semiHidden="0" w:uiPriority="64" w:unhideWhenUsed="0"/>
+    <w:lsdException w:name="Medium List 1" w:semiHidden="0" w:uiPriority="65" w:unhideWhenUsed="0"/>
+    <w:lsdException w:name="Medium List 2" w:semiHidden="0" w:uiPriority="66" w:unhideWhenUsed="0"/>
+    <w:lsdException w:name="Medium Grid 1" w:semiHidden="0" w:uiPriority="67" w:unhideWhenUsed="0"/>
+    <w:lsdException w:name="Medium Grid 2" w:semiHidden="0" w:uiPriority="68" w:unhideWhenUsed="0"/>
+    <w:lsdException w:name="Medium Grid 3" w:semiHidden="0" w:uiPriority="69" w:unhideWhenUsed="0"/>
+    <w:lsdException w:name="Dark List" w:semiHidden="0" w:uiPriority="70" w:unhideWhenUsed="0"/>
+    <w:lsdException w:name="Colorful Shading" w:semiHidden="0" w:uiPriority="71" w:unhideWhenUsed="0"/>
+    <w:lsdException w:name="Colorful List" w:semiHidden="0" w:uiPriority="72" w:unhideWhenUsed="0"/>
+    <w:lsdException w:name="Colorful Grid" w:semiHidden="0" w:uiPriority="73" w:unhideWhenUsed="0"/>
+    <w:lsdException w:name="Light Shading Accent 1" w:semiHidden="0" w:uiPriority="60" w:unhideWhenUsed="0"/>
+    <w:lsdException w:name="Light List Accent 1" w:semiHidden="0" w:uiPriority="61" w:unhideWhenUsed="0"/>
+    <w:lsdException w:name="Light Grid Accent 1" w:semiHidden="0" w:uiPriority="62" w:unhideWhenUsed="0"/>
+    <w:lsdException w:name="Medium Shading 1 Accent 1" w:semiHidden="0" w:uiPriority="63" w:unhideWhenUsed="0"/>
+    <w:lsdException w:name="Medium Shading 2 Accent 1" w:semiHidden="0" w:uiPriority="64" w:unhideWhenUsed="0"/>
+    <w:lsdException w:name="Medium List 1 Accent 1" w:semiHidden="0" w:uiPriority="65" w:unhideWhenUsed="0"/>
+    <w:lsdException w:name="Revision" w:unhideWhenUsed="0"/>
+    <w:lsdException w:name="List Paragraph" w:semiHidden="0" w:uiPriority="34" w:unhideWhenUsed="0" w:qFormat="1"/>
+    <w:lsdException w:name="Quote" w:semiHidden="0" w:uiPriority="29" w:unhideWhenUsed="0" w:qFormat="1"/>
+    <w:lsdException w:name="Intense Quote" w:semiHidden="0" w:uiPriority="30" w:unhideWhenUsed="0" w:qFormat="1"/>
+    <w:lsdException w:name="Medium List 2 Accent 1" w:semiHidden="0" w:uiPriority="66" w:unhideWhenUsed="0"/>
+    <w:lsdException w:name="Medium Grid 1 Accent 1" w:semiHidden="0" w:uiPriority="67" w:unhideWhenUsed="0"/>
+    <w:lsdException w:name="Medium Grid 2 Accent 1" w:semiHidden="0" w:uiPriority="68" w:unhideWhenUsed="0"/>
+    <w:lsdException w:name="Medium Grid 3 Accent 1" w:semiHidden="0" w:uiPriority="69" w:unhideWhenUsed="0"/>
+    <w:lsdException w:name="Dark List Accent 1" w:semiHidden="0" w:uiPriority="70" w:unhideWhenUsed="0"/>
+    <w:lsdException w:name="Colorful Shading Accent 1" w:semiHidden="0" w:uiPriority="71" w:unhideWhenUsed="0"/>
+    <w:lsdException w:name="Colorful List Accent 1" w:semiHidden="0" w:uiPriority="72" w:unhideWhenUsed="0"/>
+    <w:lsdException w:name="Colorful Grid Accent 1" w:semiHidden="0" w:uiPriority="73" w:unhideWhenUsed="0"/>
+    <w:lsdException w:name="Light Shading Accent 2" w:semiHidden="0" w:uiPriority="60" w:unhideWhenUsed="0"/>
+    <w:lsdException w:name="Light List Accent 2" w:semiHidden="0" w:uiPriority="61" w:unhideWhenUsed="0"/>
+    <w:lsdException w:name="Light Grid Accent 2" w:semiHidden="0" w:uiPriority="62" w:unhideWhenUsed="0"/>
+    <w:lsdException w:name="Medium Shading 1 Accent 2" w:semiHidden="0" w:uiPriority="63" w:unhideWhenUsed="0"/>
+    <w:lsdException w:name="Medium Shading 2 Accent 2" w:semiHidden="0" w:uiPriority="64" w:unhideWhenUsed="0"/>
+    <w:lsdException w:name="Medium List 1 Accent 2" w:semiHidden="0" w:uiPriority="65" w:unhideWhenUsed="0"/>
+    <w:lsdException w:name="Medium List 2 Accent 2" w:semiHidden="0" w:uiPriority="66" w:unhideWhenUsed="0"/>
+    <w:lsdException w:name="Medium Grid 1 Accent 2" w:semiHidden="0" w:uiPriority="67" w:unhideWhenUsed="0"/>
+    <w:lsdException w:name="Medium Grid 2 Accent 2" w:semiHidden="0" w:uiPriority="68" w:unhideWhenUsed="0"/>
+    <w:lsdException w:name="Medium Grid 3 Accent 2" w:semiHidden="0" w:uiPriority="69" w:unhideWhenUsed="0"/>
+    <w:lsdException w:name="Dark List Accent 2" w:semiHidden="0" w:uiPriority="70" w:unhideWhenUsed="0"/>
+    <w:lsdException w:name="Colorful Shading Accent 2" w:semiHidden="0" w:uiPriority="71" w:unhideWhenUsed="0"/>
+    <w:lsdException w:name="Colorful List Accent 2" w:semiHidden="0" w:uiPriority="72" w:unhideWhenUsed="0"/>
+    <w:lsdException w:name="Colorful Grid Accent 2" w:semiHidden="0" w:uiPriority="73" w:unhideWhenUsed="0"/>
+    <w:lsdException w:name="Light Shading Accent 3" w:semiHidden="0" w:uiPriority="60" w:unhideWhenUsed="0"/>
+    <w:lsdException w:name="Light List Accent 3" w:semiHidden="0" w:uiPriority="61" w:unhideWhenUsed="0"/>
+    <w:lsdException w:name="Light Grid Accent 3" w:semiHidden="0" w:uiPriority="62" w:unhideWhenUsed="0"/>
+    <w:lsdException w:name="Medium Shading 1 Accent 3" w:semiHidden="0" w:uiPriority="63" w:unhideWhenUsed="0"/>
+    <w:lsdException w:name="Medium Shading 2 Accent 3" w:semiHidden="0" w:uiPriority="64" w:unhideWhenUsed="0"/>
+    <w:lsdException w:name="Medium List 1 Accent 3" w:semiHidden="0" w:uiPriority="65" w:unhideWhenUsed="0"/>
+    <w:lsdException w:name="Medium List 2 Accent 3" w:semiHidden="0" w:uiPriority="66" w:unhideWhenUsed="0"/>
+    <w:lsdException w:name="Medium Grid 1 Accent 3" w:semiHidden="0" w:uiPriority="67" w:unhideWhenUsed="0"/>
+    <w:lsdException w:name="Medium Grid 2 Accent 3" w:semiHidden="0" w:uiPriority="68" w:unhideWhenUsed="0"/>
+    <w:lsdException w:name="Medium Grid 3 Accent 3" w:semiHidden="0" w:uiPriority="69" w:unhideWhenUsed="0"/>
+    <w:lsdException w:name="Dark List Accent 3" w:semiHidden="0" w:uiPriority="70" w:unhideWhenUsed="0"/>
+    <w:lsdException w:name="Colorful Shading Accent 3" w:semiHidden="0" w:uiPriority="71" w:unhideWhenUsed="0"/>
+    <w:lsdException w:name="Colorful List Accent 3" w:semiHidden="0" w:uiPriority="72" w:unhideWhenUsed="0"/>
+    <w:lsdException w:name="Colorful Grid Accent 3" w:semiHidden="0" w:uiPriority="73" w:unhideWhenUsed="0"/>
+    <w:lsdException w:name="Light Shading Accent 4" w:semiHidden="0" w:uiPriority="60" w:unhideWhenUsed="0"/>
+    <w:lsdException w:name="Light List Accent 4" w:semiHidden="0" w:uiPriority="61" w:unhideWhenUsed="0"/>
+    <w:lsdException w:name="Light Grid Accent 4" w:semiHidden="0" w:uiPriority="62" w:unhideWhenUsed="0"/>
+    <w:lsdException w:name="Medium Shading 1 Accent 4" w:semiHidden="0" w:uiPriority="63" w:unhideWhenUsed="0"/>
+    <w:lsdException w:name="Medium Shading 2 Accent 4" w:semiHidden="0" w:uiPriority="64" w:unhideWhenUsed="0"/>
+    <w:lsdException w:name="Medium List 1 Accent 4" w:semiHidden="0" w:uiPriority="65" w:unhideWhenUsed="0"/>
+    <w:lsdException w:name="Medium List 2 Accent 4" w:semiHidden="0" w:uiPriority="66" w:unhideWhenUsed="0"/>
+    <w:lsdException w:name="Medium Grid 1 Accent 4" w:semiHidden="0" w:uiPriority="67" w:unhideWhenUsed="0"/>
+    <w:lsdException w:name="Medium Grid 2 Accent 4" w:semiHidden="0" w:uiPriority="68" w:unhideWhenUsed="0"/>
+    <w:lsdException w:name="Medium Grid 3 Accent 4" w:semiHidden="0" w:uiPriority="69" w:unhideWhenUsed="0"/>
+    <w:lsdException w:name="Dark List Accent 4" w:semiHidden="0" w:uiPriority="70" w:unhideWhenUsed="0"/>
+    <w:lsdException w:name="Colorful Shading Accent 4" w:semiHidden="0" w:uiPriority="71" w:unhideWhenUsed="0"/>
+    <w:lsdException w:name="Colorful List Accent 4" w:semiHidden="0" w:uiPriority="72" w:unhideWhenUsed="0"/>
+    <w:lsdException w:name="Colorful Grid Accent 4" w:semiHidden="0" w:uiPriority="73" w:unhideWhenUsed="0"/>
+    <w:lsdException w:name="Light Shading Accent 5" w:semiHidden="0" w:uiPriority="60" w:unhideWhenUsed="0"/>
+    <w:lsdException w:name="Light List Accent 5" w:semiHidden="0" w:uiPriority="61" w:unhideWhenUsed="0"/>
+    <w:lsdException w:name="Light Grid Accent 5" w:semiHidden="0" w:uiPriority="62" w:unhideWhenUsed="0"/>
+    <w:lsdException w:name="Medium Shading 1 Accent 5" w:semiHidden="0" w:uiPriority="63" w:unhideWhenUsed="0"/>
+    <w:lsdException w:name="Medium Shading 2 Accent 5" w:semiHidden="0" w:uiPriority="64" w:unhideWhenUsed="0"/>
+    <w:lsdException w:name="Medium List 1 Accent 5" w:semiHidden="0" w:uiPriority="65" w:unhideWhenUsed="0"/>
+    <w:lsdException w:name="Medium List 2 Accent 5" w:semiHidden="0" w:uiPriority="66" w:unhideWhenUsed="0"/>
+    <w:lsdException w:name="Medium Grid 1 Accent 5" w:semiHidden="0" w:uiPriority="67" w:unhideWhenUsed="0"/>
+    <w:lsdException w:name="Medium Grid 2 Accent 5" w:semiHidden="0" w:uiPriority="68" w:unhideWhenUsed="0"/>
+    <w:lsdException w:name="Medium Grid 3 Accent 5" w:semiHidden="0" w:uiPriority="69" w:unhideWhenUsed="0"/>
+    <w:lsdException w:name="Dark List Accent 5" w:semiHidden="0" w:uiPriority="70" w:unhideWhenUsed="0"/>
+    <w:lsdException w:name="Colorful Shading Accent 5" w:semiHidden="0" w:uiPriority="71" w:unhideWhenUsed="0"/>
+    <w:lsdException w:name="Colorful List Accent 5" w:semiHidden="0" w:uiPriority="72" w:unhideWhenUsed="0"/>
+    <w:lsdException w:name="Colorful Grid Accent 5" w:semiHidden="0" w:uiPriority="73" w:unhideWhenUsed="0"/>
+    <w:lsdException w:name="Light Shading Accent 6" w:semiHidden="0" w:uiPriority="60" w:unhideWhenUsed="0"/>
+    <w:lsdException w:name="Light List Accent 6" w:semiHidden="0" w:uiPriority="61" w:unhideWhenUsed="0"/>
+    <w:lsdException w:name="Light Grid Accent 6" w:semiHidden="0" w:uiPriority="62" w:unhideWhenUsed="0"/>
+    <w:lsdException w:name="Medium Shading 1 Accent 6" w:semiHidden="0" w:uiPriority="63" w:unhideWhenUsed="0"/>
+    <w:lsdException w:name="Medium Shading 2 Accent 6" w:semiHidden="0" w:uiPriority="64" w:unhideWhenUsed="0"/>
+    <w:lsdException w:name="Medium List 1 Accent 6" w:semiHidden="0" w:uiPriority="65" w:unhideWhenUsed="0"/>
+    <w:lsdException w:name="Medium List 2 Accent 6" w:semiHidden="0" w:uiPriority="66" w:unhideWhenUsed="0"/>
+    <w:lsdException w:name="Medium Grid 1 Accent 6" w:semiHidden="0" w:uiPriority="67" w:unhideWhenUsed="0"/>
+    <w:lsdException w:name="Medium Grid 2 Accent 6" w:semiHidden="0" w:uiPriority="68" w:unhideWhenUsed="0"/>
+    <w:lsdException w:name="Medium Grid 3 Accent 6" w:semiHidden="0" w:uiPriority="69" w:unhideWhenUsed="0"/>
+    <w:lsdException w:name="Dark List Accent 6" w:semiHidden="0" w:uiPriority="70" w:unhideWhenUsed="0"/>
+    <w:lsdException w:name="Colorful Shading Accent 6" w:semiHidden="0" w:uiPriority="71" w:unhideWhenUsed="0"/>
+    <w:lsdException w:name="Colorful List Accent 6" w:semiHidden="0" w:uiPriority="72" w:unhideWhenUsed="0"/>
+    <w:lsdException w:name="Colorful Grid Accent 6" w:semiHidden="0" w:uiPriority="73" w:unhideWhenUsed="0"/>
+    <w:lsdException w:name="Subtle Emphasis" w:semiHidden="0" w:uiPriority="19" w:unhideWhenUsed="0" w:qFormat="1"/>
+    <w:lsdException w:name="Intense Emphasis" w:semiHidden="0" w:uiPriority="21" w:unhideWhenUsed="0" w:qFormat="1"/>
+    <w:lsdException w:name="Subtle Reference" w:semiHidden="0" w:uiPriority="31" w:unhideWhenUsed="0" w:qFormat="1"/>
+    <w:lsdException w:name="Intense Reference" w:semiHidden="0" w:uiPriority="32" w:unhideWhenUsed="0" w:qFormat="1"/>
+    <w:lsdException w:name="Book Title" w:semiHidden="0" w:uiPriority="33" w:unhideWhenUsed="0" w:qFormat="1"/>
+    <w:lsdException w:name="Bibliography" w:uiPriority="37"/>
+    <w:lsdException w:name="TOC Heading" w:uiPriority="39" w:qFormat="1"/>
   </w:latentStyles>
   <w:style w:type="paragraph" w:default="1" w:styleId="Normal">
     <w:name w:val="Normal"/>
@@ -5034,6 +4710,7 @@
     <w:uiPriority w:val="99"/>
     <w:semiHidden/>
     <w:unhideWhenUsed/>
+    <w:qFormat/>
     <w:tblPr>
       <w:tblInd w:w="0" w:type="dxa"/>
       <w:tblCellMar>
@@ -5100,6 +4777,7 @@
       <w:spacing w:after="0" w:line="240" w:lineRule="auto"/>
     </w:pPr>
     <w:tblPr>
+      <w:tblInd w:w="0" w:type="dxa"/>
       <w:tblBorders>
         <w:top w:val="single" w:sz="4" w:space="0" w:color="000000" w:themeColor="text1"/>
         <w:left w:val="single" w:sz="4" w:space="0" w:color="000000" w:themeColor="text1"/>
@@ -5108,6 +4786,12 @@
         <w:insideH w:val="single" w:sz="4" w:space="0" w:color="000000" w:themeColor="text1"/>
         <w:insideV w:val="single" w:sz="4" w:space="0" w:color="000000" w:themeColor="text1"/>
       </w:tblBorders>
+      <w:tblCellMar>
+        <w:top w:w="0" w:type="dxa"/>
+        <w:left w:w="108" w:type="dxa"/>
+        <w:bottom w:w="0" w:type="dxa"/>
+        <w:right w:w="108" w:type="dxa"/>
+      </w:tblCellMar>
     </w:tblPr>
   </w:style>
 </w:styles>

</xml_diff>